<commit_message>
Tableau - dashbord reporting started
</commit_message>
<xml_diff>
--- a/Baseball_players_performance_report.docx
+++ b/Baseball_players_performance_report.docx
@@ -428,6 +428,288 @@
           <w:szCs w:val="24"/>
         </w:rPr>
       </w:pPr>
+    </w:p>
+    <w:p>
+      <w:pPr>
+        <w:rPr>
+          <w:rFonts w:ascii="Times New Roman" w:hAnsi="Times New Roman" w:cs="Times New Roman"/>
+          <w:sz w:val="24"/>
+          <w:szCs w:val="24"/>
+        </w:rPr>
+      </w:pPr>
+      <w:r>
+        <w:rPr>
+          <w:rFonts w:ascii="Times New Roman" w:hAnsi="Times New Roman" w:cs="Times New Roman"/>
+          <w:sz w:val="24"/>
+          <w:szCs w:val="24"/>
+        </w:rPr>
+        <w:t>Interactive buttons.</w:t>
+      </w:r>
+    </w:p>
+    <w:p>
+      <w:pPr>
+        <w:rPr>
+          <w:rFonts w:ascii="Times New Roman" w:hAnsi="Times New Roman" w:cs="Times New Roman"/>
+          <w:sz w:val="24"/>
+          <w:szCs w:val="24"/>
+        </w:rPr>
+      </w:pPr>
+    </w:p>
+    <w:p>
+      <w:pPr>
+        <w:rPr>
+          <w:rFonts w:ascii="Times New Roman" w:hAnsi="Times New Roman" w:cs="Times New Roman"/>
+          <w:sz w:val="24"/>
+          <w:szCs w:val="24"/>
+        </w:rPr>
+      </w:pPr>
+      <w:r>
+        <w:rPr>
+          <w:rFonts w:ascii="Times New Roman" w:hAnsi="Times New Roman" w:cs="Times New Roman"/>
+          <w:sz w:val="24"/>
+          <w:szCs w:val="24"/>
+        </w:rPr>
+        <w:t>Figure 1: Weight vs average home runs per weight category</w:t>
+      </w:r>
+    </w:p>
+    <w:p>
+      <w:pPr>
+        <w:rPr>
+          <w:rFonts w:ascii="Times New Roman" w:hAnsi="Times New Roman" w:cs="Times New Roman"/>
+          <w:sz w:val="24"/>
+          <w:szCs w:val="24"/>
+        </w:rPr>
+      </w:pPr>
+      <w:proofErr w:type="gramStart"/>
+      <w:r>
+        <w:rPr>
+          <w:rFonts w:ascii="Times New Roman" w:hAnsi="Times New Roman" w:cs="Times New Roman"/>
+          <w:sz w:val="24"/>
+          <w:szCs w:val="24"/>
+        </w:rPr>
+        <w:t>Average of Home Runs for each Weight.</w:t>
+      </w:r>
+      <w:proofErr w:type="gramEnd"/>
+      <w:r>
+        <w:rPr>
+          <w:rFonts w:ascii="Times New Roman" w:hAnsi="Times New Roman" w:cs="Times New Roman"/>
+          <w:sz w:val="24"/>
+          <w:szCs w:val="24"/>
+        </w:rPr>
+        <w:t xml:space="preserve"> The data </w:t>
+      </w:r>
+      <w:proofErr w:type="gramStart"/>
+      <w:r>
+        <w:rPr>
+          <w:rFonts w:ascii="Times New Roman" w:hAnsi="Times New Roman" w:cs="Times New Roman"/>
+          <w:sz w:val="24"/>
+          <w:szCs w:val="24"/>
+        </w:rPr>
+        <w:t>is filtered</w:t>
+      </w:r>
+      <w:proofErr w:type="gramEnd"/>
+      <w:r>
+        <w:rPr>
+          <w:rFonts w:ascii="Times New Roman" w:hAnsi="Times New Roman" w:cs="Times New Roman"/>
+          <w:sz w:val="24"/>
+          <w:szCs w:val="24"/>
+        </w:rPr>
+        <w:t xml:space="preserve"> on Handedness, which keeps B, L and R. The view </w:t>
+      </w:r>
+      <w:proofErr w:type="gramStart"/>
+      <w:r>
+        <w:rPr>
+          <w:rFonts w:ascii="Times New Roman" w:hAnsi="Times New Roman" w:cs="Times New Roman"/>
+          <w:sz w:val="24"/>
+          <w:szCs w:val="24"/>
+        </w:rPr>
+        <w:t>is filtered</w:t>
+      </w:r>
+      <w:proofErr w:type="gramEnd"/>
+      <w:r>
+        <w:rPr>
+          <w:rFonts w:ascii="Times New Roman" w:hAnsi="Times New Roman" w:cs="Times New Roman"/>
+          <w:sz w:val="24"/>
+          <w:szCs w:val="24"/>
+        </w:rPr>
+        <w:t xml:space="preserve"> on average of Home Runs, which includes values greater than or equal to 0.0.</w:t>
+      </w:r>
+    </w:p>
+    <w:p>
+      <w:pPr>
+        <w:rPr>
+          <w:rFonts w:ascii="Times New Roman" w:hAnsi="Times New Roman" w:cs="Times New Roman"/>
+          <w:sz w:val="24"/>
+          <w:szCs w:val="24"/>
+        </w:rPr>
+      </w:pPr>
+    </w:p>
+    <w:p>
+      <w:pPr>
+        <w:rPr>
+          <w:rFonts w:ascii="Times New Roman" w:hAnsi="Times New Roman" w:cs="Times New Roman"/>
+          <w:sz w:val="24"/>
+          <w:szCs w:val="24"/>
+        </w:rPr>
+      </w:pPr>
+      <w:r>
+        <w:rPr>
+          <w:rFonts w:ascii="Times New Roman" w:hAnsi="Times New Roman" w:cs="Times New Roman"/>
+          <w:sz w:val="24"/>
+          <w:szCs w:val="24"/>
+        </w:rPr>
+        <w:t>Figure 2: Height vs average home runs per each weight category</w:t>
+      </w:r>
+    </w:p>
+    <w:p>
+      <w:pPr>
+        <w:rPr>
+          <w:rFonts w:ascii="Times New Roman" w:hAnsi="Times New Roman" w:cs="Times New Roman"/>
+          <w:sz w:val="24"/>
+          <w:szCs w:val="24"/>
+        </w:rPr>
+      </w:pPr>
+      <w:proofErr w:type="gramStart"/>
+      <w:r>
+        <w:rPr>
+          <w:rFonts w:ascii="Times New Roman" w:hAnsi="Times New Roman" w:cs="Times New Roman"/>
+          <w:sz w:val="24"/>
+          <w:szCs w:val="24"/>
+        </w:rPr>
+        <w:t>Average of Home Runs for each Height.</w:t>
+      </w:r>
+      <w:proofErr w:type="gramEnd"/>
+      <w:r>
+        <w:rPr>
+          <w:rFonts w:ascii="Times New Roman" w:hAnsi="Times New Roman" w:cs="Times New Roman"/>
+          <w:sz w:val="24"/>
+          <w:szCs w:val="24"/>
+        </w:rPr>
+        <w:t xml:space="preserve"> The data </w:t>
+      </w:r>
+      <w:proofErr w:type="gramStart"/>
+      <w:r>
+        <w:rPr>
+          <w:rFonts w:ascii="Times New Roman" w:hAnsi="Times New Roman" w:cs="Times New Roman"/>
+          <w:sz w:val="24"/>
+          <w:szCs w:val="24"/>
+        </w:rPr>
+        <w:t>is filtered</w:t>
+      </w:r>
+      <w:proofErr w:type="gramEnd"/>
+      <w:r>
+        <w:rPr>
+          <w:rFonts w:ascii="Times New Roman" w:hAnsi="Times New Roman" w:cs="Times New Roman"/>
+          <w:sz w:val="24"/>
+          <w:szCs w:val="24"/>
+        </w:rPr>
+        <w:t xml:space="preserve"> on Handedness, which keeps B, L and R.</w:t>
+      </w:r>
+    </w:p>
+    <w:p>
+      <w:pPr>
+        <w:rPr>
+          <w:rFonts w:ascii="Times New Roman" w:hAnsi="Times New Roman" w:cs="Times New Roman"/>
+          <w:sz w:val="24"/>
+          <w:szCs w:val="24"/>
+        </w:rPr>
+      </w:pPr>
+    </w:p>
+    <w:p>
+      <w:pPr>
+        <w:rPr>
+          <w:rFonts w:ascii="Times New Roman" w:hAnsi="Times New Roman" w:cs="Times New Roman"/>
+          <w:sz w:val="24"/>
+          <w:szCs w:val="24"/>
+        </w:rPr>
+      </w:pPr>
+      <w:r>
+        <w:rPr>
+          <w:rFonts w:ascii="Times New Roman" w:hAnsi="Times New Roman" w:cs="Times New Roman"/>
+          <w:sz w:val="24"/>
+          <w:szCs w:val="24"/>
+        </w:rPr>
+        <w:t>Figure 3: Players who scored highest home runs with weight and height category</w:t>
+      </w:r>
+    </w:p>
+    <w:p>
+      <w:pPr>
+        <w:rPr>
+          <w:rFonts w:ascii="Times New Roman" w:hAnsi="Times New Roman" w:cs="Times New Roman"/>
+          <w:sz w:val="24"/>
+          <w:szCs w:val="24"/>
+        </w:rPr>
+      </w:pPr>
+      <w:r>
+        <w:rPr>
+          <w:rFonts w:ascii="Times New Roman" w:hAnsi="Times New Roman" w:cs="Times New Roman"/>
+          <w:sz w:val="24"/>
+          <w:szCs w:val="24"/>
+        </w:rPr>
+        <w:t xml:space="preserve">Sum of Home Runs for each Weight broken down by Name and Height.  Color shows details about Handedness. The data </w:t>
+      </w:r>
+      <w:proofErr w:type="gramStart"/>
+      <w:r>
+        <w:rPr>
+          <w:rFonts w:ascii="Times New Roman" w:hAnsi="Times New Roman" w:cs="Times New Roman"/>
+          <w:sz w:val="24"/>
+          <w:szCs w:val="24"/>
+        </w:rPr>
+        <w:t>is filtered</w:t>
+      </w:r>
+      <w:proofErr w:type="gramEnd"/>
+      <w:r>
+        <w:rPr>
+          <w:rFonts w:ascii="Times New Roman" w:hAnsi="Times New Roman" w:cs="Times New Roman"/>
+          <w:sz w:val="24"/>
+          <w:szCs w:val="24"/>
+        </w:rPr>
+        <w:t xml:space="preserve"> on average of Home Runs, which includes values greater than or equal to 350. The view </w:t>
+      </w:r>
+      <w:proofErr w:type="gramStart"/>
+      <w:r>
+        <w:rPr>
+          <w:rFonts w:ascii="Times New Roman" w:hAnsi="Times New Roman" w:cs="Times New Roman"/>
+          <w:sz w:val="24"/>
+          <w:szCs w:val="24"/>
+        </w:rPr>
+        <w:t>is filtered</w:t>
+      </w:r>
+      <w:proofErr w:type="gramEnd"/>
+      <w:r>
+        <w:rPr>
+          <w:rFonts w:ascii="Times New Roman" w:hAnsi="Times New Roman" w:cs="Times New Roman"/>
+          <w:sz w:val="24"/>
+          <w:szCs w:val="24"/>
+        </w:rPr>
+        <w:t xml:space="preserve"> on Handedness, which keeps B, L and R.</w:t>
+      </w:r>
+    </w:p>
+    <w:p>
+      <w:pPr>
+        <w:rPr>
+          <w:rFonts w:ascii="Times New Roman" w:hAnsi="Times New Roman" w:cs="Times New Roman"/>
+          <w:sz w:val="24"/>
+          <w:szCs w:val="24"/>
+        </w:rPr>
+      </w:pPr>
+    </w:p>
+    <w:p>
+      <w:pPr>
+        <w:rPr>
+          <w:rFonts w:ascii="Times New Roman" w:hAnsi="Times New Roman" w:cs="Times New Roman"/>
+          <w:sz w:val="24"/>
+          <w:szCs w:val="24"/>
+        </w:rPr>
+      </w:pPr>
+      <w:r>
+        <w:rPr>
+          <w:rFonts w:ascii="Times New Roman" w:hAnsi="Times New Roman" w:cs="Times New Roman"/>
+          <w:sz w:val="24"/>
+          <w:szCs w:val="24"/>
+        </w:rPr>
+        <w:t>Fig 4: Average home runs vs height and weight</w:t>
+      </w:r>
       <w:bookmarkStart w:id="0" w:name="_GoBack"/>
       <w:bookmarkEnd w:id="0"/>
     </w:p>
@@ -439,23 +721,43 @@
           <w:szCs w:val="24"/>
         </w:rPr>
       </w:pPr>
-      <w:r>
-        <w:rPr>
-          <w:rFonts w:ascii="Times New Roman" w:hAnsi="Times New Roman" w:cs="Times New Roman"/>
-          <w:sz w:val="24"/>
-          <w:szCs w:val="24"/>
-        </w:rPr>
-        <w:t>Interactive buttons.</w:t>
-      </w:r>
-    </w:p>
-    <w:p>
-      <w:pPr>
-        <w:rPr>
-          <w:rFonts w:ascii="Times New Roman" w:hAnsi="Times New Roman" w:cs="Times New Roman"/>
-          <w:sz w:val="24"/>
-          <w:szCs w:val="24"/>
-        </w:rPr>
-      </w:pPr>
+      <w:proofErr w:type="gramStart"/>
+      <w:r>
+        <w:rPr>
+          <w:rFonts w:ascii="Times New Roman" w:hAnsi="Times New Roman" w:cs="Times New Roman"/>
+          <w:sz w:val="24"/>
+          <w:szCs w:val="24"/>
+        </w:rPr>
+        <w:lastRenderedPageBreak/>
+        <w:t>Height and Weight vs. Average home runs broken down by Handedness.</w:t>
+      </w:r>
+      <w:proofErr w:type="gramEnd"/>
+      <w:r>
+        <w:rPr>
+          <w:rFonts w:ascii="Times New Roman" w:hAnsi="Times New Roman" w:cs="Times New Roman"/>
+          <w:sz w:val="24"/>
+          <w:szCs w:val="24"/>
+        </w:rPr>
+        <w:t xml:space="preserve">  Color shows details about Handedness. The view </w:t>
+      </w:r>
+      <w:proofErr w:type="gramStart"/>
+      <w:r>
+        <w:rPr>
+          <w:rFonts w:ascii="Times New Roman" w:hAnsi="Times New Roman" w:cs="Times New Roman"/>
+          <w:sz w:val="24"/>
+          <w:szCs w:val="24"/>
+        </w:rPr>
+        <w:t>is filtered</w:t>
+      </w:r>
+      <w:proofErr w:type="gramEnd"/>
+      <w:r>
+        <w:rPr>
+          <w:rFonts w:ascii="Times New Roman" w:hAnsi="Times New Roman" w:cs="Times New Roman"/>
+          <w:sz w:val="24"/>
+          <w:szCs w:val="24"/>
+        </w:rPr>
+        <w:t xml:space="preserve"> on Average home runs and Handedness. The Average home runs filter includes values greater than or equal to 0.0001. The Handedness filter keeps B, L and R.</w:t>
+      </w:r>
     </w:p>
     <w:sectPr>
       <w:pgSz w:w="12240" w:h="15840"/>

</xml_diff>

<commit_message>
Tableau - dashbord edit 4 major adjustments
</commit_message>
<xml_diff>
--- a/Baseball_players_performance_report.docx
+++ b/Baseball_players_performance_report.docx
@@ -41,6 +41,23 @@
           <w:szCs w:val="24"/>
         </w:rPr>
         <w:t xml:space="preserve"> using Tableau</w:t>
+      </w:r>
+    </w:p>
+    <w:p>
+      <w:pPr>
+        <w:rPr>
+          <w:rFonts w:ascii="Times New Roman" w:hAnsi="Times New Roman" w:cs="Times New Roman"/>
+          <w:sz w:val="24"/>
+          <w:szCs w:val="24"/>
+        </w:rPr>
+      </w:pPr>
+      <w:r>
+        <w:rPr>
+          <w:rFonts w:ascii="Times New Roman" w:hAnsi="Times New Roman" w:cs="Times New Roman"/>
+          <w:sz w:val="24"/>
+          <w:szCs w:val="24"/>
+        </w:rPr>
+        <w:t>Summary</w:t>
       </w:r>
     </w:p>
     <w:p>
@@ -191,7 +208,31 @@
           <w:sz w:val="24"/>
           <w:szCs w:val="24"/>
         </w:rPr>
-        <w:t>: right handed (R) or left (L) handed</w:t>
+        <w:t xml:space="preserve">: right handed </w:t>
+      </w:r>
+      <w:r>
+        <w:rPr>
+          <w:rFonts w:ascii="Times New Roman" w:hAnsi="Times New Roman" w:cs="Times New Roman"/>
+          <w:sz w:val="24"/>
+          <w:szCs w:val="24"/>
+        </w:rPr>
+        <w:t xml:space="preserve">(R), </w:t>
+      </w:r>
+      <w:r>
+        <w:rPr>
+          <w:rFonts w:ascii="Times New Roman" w:hAnsi="Times New Roman" w:cs="Times New Roman"/>
+          <w:sz w:val="24"/>
+          <w:szCs w:val="24"/>
+        </w:rPr>
+        <w:t>left (L) handed</w:t>
+      </w:r>
+      <w:r>
+        <w:rPr>
+          <w:rFonts w:ascii="Times New Roman" w:hAnsi="Times New Roman" w:cs="Times New Roman"/>
+          <w:sz w:val="24"/>
+          <w:szCs w:val="24"/>
+        </w:rPr>
+        <w:t xml:space="preserve"> or both (B) handed</w:t>
       </w:r>
       <w:r>
         <w:rPr>
@@ -399,16 +440,91 @@
           <w:szCs w:val="24"/>
         </w:rPr>
       </w:pPr>
-    </w:p>
-    <w:p>
-      <w:pPr>
-        <w:rPr>
-          <w:rFonts w:ascii="Times New Roman" w:hAnsi="Times New Roman" w:cs="Times New Roman"/>
-          <w:sz w:val="24"/>
-          <w:szCs w:val="24"/>
-        </w:rPr>
-      </w:pPr>
-      <w:hyperlink r:id="rId5" w:history="1">
+      <w:r>
+        <w:rPr>
+          <w:rFonts w:ascii="Times New Roman" w:hAnsi="Times New Roman" w:cs="Times New Roman"/>
+          <w:sz w:val="24"/>
+          <w:szCs w:val="24"/>
+        </w:rPr>
+        <w:t>Design</w:t>
+      </w:r>
+    </w:p>
+    <w:p>
+      <w:pPr>
+        <w:rPr>
+          <w:rFonts w:ascii="Times New Roman" w:hAnsi="Times New Roman" w:cs="Times New Roman"/>
+          <w:sz w:val="24"/>
+          <w:szCs w:val="24"/>
+        </w:rPr>
+      </w:pPr>
+      <w:r>
+        <w:rPr>
+          <w:rFonts w:ascii="Times New Roman" w:hAnsi="Times New Roman" w:cs="Times New Roman"/>
+          <w:sz w:val="24"/>
+          <w:szCs w:val="24"/>
+        </w:rPr>
+        <w:t xml:space="preserve">The Tableau visualization </w:t>
+      </w:r>
+      <w:proofErr w:type="gramStart"/>
+      <w:r>
+        <w:rPr>
+          <w:rFonts w:ascii="Times New Roman" w:hAnsi="Times New Roman" w:cs="Times New Roman"/>
+          <w:sz w:val="24"/>
+          <w:szCs w:val="24"/>
+        </w:rPr>
+        <w:t>can be obtained</w:t>
+      </w:r>
+      <w:proofErr w:type="gramEnd"/>
+      <w:r>
+        <w:rPr>
+          <w:rFonts w:ascii="Times New Roman" w:hAnsi="Times New Roman" w:cs="Times New Roman"/>
+          <w:sz w:val="24"/>
+          <w:szCs w:val="24"/>
+        </w:rPr>
+        <w:t xml:space="preserve"> from the following link</w:t>
+      </w:r>
+      <w:r>
+        <w:rPr>
+          <w:rFonts w:ascii="Times New Roman" w:hAnsi="Times New Roman" w:cs="Times New Roman"/>
+          <w:sz w:val="24"/>
+          <w:szCs w:val="24"/>
+        </w:rPr>
+        <w:t xml:space="preserve"> and a snap shot of it is shown in the Figure 1 below</w:t>
+      </w:r>
+      <w:r>
+        <w:rPr>
+          <w:rFonts w:ascii="Times New Roman" w:hAnsi="Times New Roman" w:cs="Times New Roman"/>
+          <w:sz w:val="24"/>
+          <w:szCs w:val="24"/>
+        </w:rPr>
+        <w:t>.</w:t>
+      </w:r>
+      <w:r>
+        <w:rPr>
+          <w:rFonts w:ascii="Times New Roman" w:hAnsi="Times New Roman" w:cs="Times New Roman"/>
+          <w:sz w:val="24"/>
+          <w:szCs w:val="24"/>
+        </w:rPr>
+        <w:t xml:space="preserve"> </w:t>
+      </w:r>
+    </w:p>
+    <w:p>
+      <w:pPr>
+        <w:rPr>
+          <w:rFonts w:ascii="Times New Roman" w:hAnsi="Times New Roman" w:cs="Times New Roman"/>
+          <w:sz w:val="24"/>
+          <w:szCs w:val="24"/>
+        </w:rPr>
+      </w:pPr>
+      <w:r>
+        <w:rPr>
+          <w:rFonts w:ascii="Times New Roman" w:hAnsi="Times New Roman" w:cs="Times New Roman"/>
+          <w:sz w:val="24"/>
+          <w:szCs w:val="24"/>
+        </w:rPr>
+        <w:t xml:space="preserve">Link to Tableau public workbook: </w:t>
+      </w:r>
+      <w:hyperlink r:id="rId5" w:anchor="!/vizhome/Basebal_palyers_performance_Tableau/Summary_dashboard" w:history="1">
         <w:r>
           <w:rPr>
             <w:rStyle w:val="Hyperlink"/>
@@ -416,299 +532,347 @@
             <w:sz w:val="24"/>
             <w:szCs w:val="24"/>
           </w:rPr>
-          <w:t>https://public.tableau.com/profile/lasa6459#!/vizhome/Basebal_palyers_performance_Tableau/Dashboard1</w:t>
+          <w:t>The vis</w:t>
+        </w:r>
+        <w:r>
+          <w:rPr>
+            <w:rStyle w:val="Hyperlink"/>
+            <w:rFonts w:ascii="Times New Roman" w:hAnsi="Times New Roman" w:cs="Times New Roman"/>
+            <w:sz w:val="24"/>
+            <w:szCs w:val="24"/>
+          </w:rPr>
+          <w:t>u</w:t>
+        </w:r>
+        <w:r>
+          <w:rPr>
+            <w:rStyle w:val="Hyperlink"/>
+            <w:rFonts w:ascii="Times New Roman" w:hAnsi="Times New Roman" w:cs="Times New Roman"/>
+            <w:sz w:val="24"/>
+            <w:szCs w:val="24"/>
+          </w:rPr>
+          <w:t>alization</w:t>
         </w:r>
       </w:hyperlink>
     </w:p>
     <w:p>
       <w:pPr>
-        <w:rPr>
-          <w:rFonts w:ascii="Times New Roman" w:hAnsi="Times New Roman" w:cs="Times New Roman"/>
-          <w:sz w:val="24"/>
-          <w:szCs w:val="24"/>
-        </w:rPr>
-      </w:pPr>
-    </w:p>
-    <w:p>
-      <w:pPr>
-        <w:rPr>
-          <w:rFonts w:ascii="Times New Roman" w:hAnsi="Times New Roman" w:cs="Times New Roman"/>
-          <w:sz w:val="24"/>
-          <w:szCs w:val="24"/>
-        </w:rPr>
-      </w:pPr>
-      <w:r>
-        <w:rPr>
-          <w:rFonts w:ascii="Times New Roman" w:hAnsi="Times New Roman" w:cs="Times New Roman"/>
-          <w:sz w:val="24"/>
-          <w:szCs w:val="24"/>
-        </w:rPr>
-        <w:t>Interactive buttons.</w:t>
-      </w:r>
-    </w:p>
-    <w:p>
-      <w:pPr>
-        <w:rPr>
-          <w:rFonts w:ascii="Times New Roman" w:hAnsi="Times New Roman" w:cs="Times New Roman"/>
-          <w:sz w:val="24"/>
-          <w:szCs w:val="24"/>
-        </w:rPr>
-      </w:pPr>
-    </w:p>
-    <w:p>
-      <w:pPr>
-        <w:rPr>
-          <w:rFonts w:ascii="Times New Roman" w:hAnsi="Times New Roman" w:cs="Times New Roman"/>
-          <w:sz w:val="24"/>
-          <w:szCs w:val="24"/>
-        </w:rPr>
-      </w:pPr>
-      <w:r>
-        <w:rPr>
-          <w:rFonts w:ascii="Times New Roman" w:hAnsi="Times New Roman" w:cs="Times New Roman"/>
-          <w:sz w:val="24"/>
-          <w:szCs w:val="24"/>
-        </w:rPr>
-        <w:t>Figure 1: Weight vs average home runs per weight category</w:t>
-      </w:r>
-    </w:p>
-    <w:p>
-      <w:pPr>
-        <w:rPr>
-          <w:rFonts w:ascii="Times New Roman" w:hAnsi="Times New Roman" w:cs="Times New Roman"/>
-          <w:sz w:val="24"/>
-          <w:szCs w:val="24"/>
-        </w:rPr>
-      </w:pPr>
-      <w:proofErr w:type="gramStart"/>
-      <w:r>
-        <w:rPr>
-          <w:rFonts w:ascii="Times New Roman" w:hAnsi="Times New Roman" w:cs="Times New Roman"/>
-          <w:sz w:val="24"/>
-          <w:szCs w:val="24"/>
-        </w:rPr>
-        <w:t>Average of Home Runs for each Weight.</w:t>
-      </w:r>
-      <w:proofErr w:type="gramEnd"/>
-      <w:r>
-        <w:rPr>
-          <w:rFonts w:ascii="Times New Roman" w:hAnsi="Times New Roman" w:cs="Times New Roman"/>
-          <w:sz w:val="24"/>
-          <w:szCs w:val="24"/>
-        </w:rPr>
-        <w:t xml:space="preserve"> The data </w:t>
-      </w:r>
-      <w:proofErr w:type="gramStart"/>
-      <w:r>
-        <w:rPr>
-          <w:rFonts w:ascii="Times New Roman" w:hAnsi="Times New Roman" w:cs="Times New Roman"/>
-          <w:sz w:val="24"/>
-          <w:szCs w:val="24"/>
-        </w:rPr>
-        <w:t>is filtered</w:t>
-      </w:r>
-      <w:proofErr w:type="gramEnd"/>
-      <w:r>
-        <w:rPr>
-          <w:rFonts w:ascii="Times New Roman" w:hAnsi="Times New Roman" w:cs="Times New Roman"/>
-          <w:sz w:val="24"/>
-          <w:szCs w:val="24"/>
-        </w:rPr>
-        <w:t xml:space="preserve"> on Handedness, which keeps B, L and R. The view </w:t>
-      </w:r>
-      <w:proofErr w:type="gramStart"/>
-      <w:r>
-        <w:rPr>
-          <w:rFonts w:ascii="Times New Roman" w:hAnsi="Times New Roman" w:cs="Times New Roman"/>
-          <w:sz w:val="24"/>
-          <w:szCs w:val="24"/>
-        </w:rPr>
-        <w:t>is filtered</w:t>
-      </w:r>
-      <w:proofErr w:type="gramEnd"/>
-      <w:r>
-        <w:rPr>
-          <w:rFonts w:ascii="Times New Roman" w:hAnsi="Times New Roman" w:cs="Times New Roman"/>
-          <w:sz w:val="24"/>
-          <w:szCs w:val="24"/>
-        </w:rPr>
-        <w:t xml:space="preserve"> on average of Home Runs, which includes values greater than or equal to 0.0.</w:t>
-      </w:r>
-    </w:p>
-    <w:p>
-      <w:pPr>
-        <w:rPr>
-          <w:rFonts w:ascii="Times New Roman" w:hAnsi="Times New Roman" w:cs="Times New Roman"/>
-          <w:sz w:val="24"/>
-          <w:szCs w:val="24"/>
-        </w:rPr>
-      </w:pPr>
-    </w:p>
-    <w:p>
-      <w:pPr>
-        <w:rPr>
-          <w:rFonts w:ascii="Times New Roman" w:hAnsi="Times New Roman" w:cs="Times New Roman"/>
-          <w:sz w:val="24"/>
-          <w:szCs w:val="24"/>
-        </w:rPr>
-      </w:pPr>
-      <w:r>
-        <w:rPr>
-          <w:rFonts w:ascii="Times New Roman" w:hAnsi="Times New Roman" w:cs="Times New Roman"/>
-          <w:sz w:val="24"/>
-          <w:szCs w:val="24"/>
-        </w:rPr>
-        <w:t>Figure 2: Height vs average home runs per each weight category</w:t>
-      </w:r>
-    </w:p>
-    <w:p>
-      <w:pPr>
-        <w:rPr>
-          <w:rFonts w:ascii="Times New Roman" w:hAnsi="Times New Roman" w:cs="Times New Roman"/>
-          <w:sz w:val="24"/>
-          <w:szCs w:val="24"/>
-        </w:rPr>
-      </w:pPr>
-      <w:proofErr w:type="gramStart"/>
-      <w:r>
-        <w:rPr>
-          <w:rFonts w:ascii="Times New Roman" w:hAnsi="Times New Roman" w:cs="Times New Roman"/>
-          <w:sz w:val="24"/>
-          <w:szCs w:val="24"/>
-        </w:rPr>
-        <w:t>Average of Home Runs for each Height.</w:t>
-      </w:r>
-      <w:proofErr w:type="gramEnd"/>
-      <w:r>
-        <w:rPr>
-          <w:rFonts w:ascii="Times New Roman" w:hAnsi="Times New Roman" w:cs="Times New Roman"/>
-          <w:sz w:val="24"/>
-          <w:szCs w:val="24"/>
-        </w:rPr>
-        <w:t xml:space="preserve"> The data </w:t>
-      </w:r>
-      <w:proofErr w:type="gramStart"/>
-      <w:r>
-        <w:rPr>
-          <w:rFonts w:ascii="Times New Roman" w:hAnsi="Times New Roman" w:cs="Times New Roman"/>
-          <w:sz w:val="24"/>
-          <w:szCs w:val="24"/>
-        </w:rPr>
-        <w:t>is filtered</w:t>
-      </w:r>
-      <w:proofErr w:type="gramEnd"/>
-      <w:r>
-        <w:rPr>
-          <w:rFonts w:ascii="Times New Roman" w:hAnsi="Times New Roman" w:cs="Times New Roman"/>
-          <w:sz w:val="24"/>
-          <w:szCs w:val="24"/>
-        </w:rPr>
-        <w:t xml:space="preserve"> on Handedness, which keeps B, L and R.</w:t>
-      </w:r>
-    </w:p>
-    <w:p>
-      <w:pPr>
-        <w:rPr>
-          <w:rFonts w:ascii="Times New Roman" w:hAnsi="Times New Roman" w:cs="Times New Roman"/>
-          <w:sz w:val="24"/>
-          <w:szCs w:val="24"/>
-        </w:rPr>
-      </w:pPr>
-    </w:p>
-    <w:p>
-      <w:pPr>
-        <w:rPr>
-          <w:rFonts w:ascii="Times New Roman" w:hAnsi="Times New Roman" w:cs="Times New Roman"/>
-          <w:sz w:val="24"/>
-          <w:szCs w:val="24"/>
-        </w:rPr>
-      </w:pPr>
-      <w:r>
-        <w:rPr>
-          <w:rFonts w:ascii="Times New Roman" w:hAnsi="Times New Roman" w:cs="Times New Roman"/>
-          <w:sz w:val="24"/>
-          <w:szCs w:val="24"/>
-        </w:rPr>
-        <w:t>Figure 3: Players who scored highest home runs with weight and height category</w:t>
-      </w:r>
-    </w:p>
-    <w:p>
-      <w:pPr>
-        <w:rPr>
-          <w:rFonts w:ascii="Times New Roman" w:hAnsi="Times New Roman" w:cs="Times New Roman"/>
-          <w:sz w:val="24"/>
-          <w:szCs w:val="24"/>
-        </w:rPr>
-      </w:pPr>
-      <w:r>
-        <w:rPr>
-          <w:rFonts w:ascii="Times New Roman" w:hAnsi="Times New Roman" w:cs="Times New Roman"/>
-          <w:sz w:val="24"/>
-          <w:szCs w:val="24"/>
-        </w:rPr>
-        <w:t xml:space="preserve">Sum of Home Runs for each Weight broken down by Name and Height.  Color shows details about Handedness. The data </w:t>
-      </w:r>
-      <w:proofErr w:type="gramStart"/>
-      <w:r>
-        <w:rPr>
-          <w:rFonts w:ascii="Times New Roman" w:hAnsi="Times New Roman" w:cs="Times New Roman"/>
-          <w:sz w:val="24"/>
-          <w:szCs w:val="24"/>
-        </w:rPr>
-        <w:t>is filtered</w:t>
-      </w:r>
-      <w:proofErr w:type="gramEnd"/>
-      <w:r>
-        <w:rPr>
-          <w:rFonts w:ascii="Times New Roman" w:hAnsi="Times New Roman" w:cs="Times New Roman"/>
-          <w:sz w:val="24"/>
-          <w:szCs w:val="24"/>
-        </w:rPr>
-        <w:t xml:space="preserve"> on average of Home Runs, which includes values greater than or equal to 350. The view </w:t>
-      </w:r>
-      <w:proofErr w:type="gramStart"/>
-      <w:r>
-        <w:rPr>
-          <w:rFonts w:ascii="Times New Roman" w:hAnsi="Times New Roman" w:cs="Times New Roman"/>
-          <w:sz w:val="24"/>
-          <w:szCs w:val="24"/>
-        </w:rPr>
-        <w:t>is filtered</w:t>
-      </w:r>
-      <w:proofErr w:type="gramEnd"/>
-      <w:r>
-        <w:rPr>
-          <w:rFonts w:ascii="Times New Roman" w:hAnsi="Times New Roman" w:cs="Times New Roman"/>
-          <w:sz w:val="24"/>
-          <w:szCs w:val="24"/>
-        </w:rPr>
-        <w:t xml:space="preserve"> on Handedness, which keeps B, L and R.</w:t>
-      </w:r>
-    </w:p>
-    <w:p>
-      <w:pPr>
-        <w:rPr>
-          <w:rFonts w:ascii="Times New Roman" w:hAnsi="Times New Roman" w:cs="Times New Roman"/>
-          <w:sz w:val="24"/>
-          <w:szCs w:val="24"/>
-        </w:rPr>
-      </w:pPr>
-    </w:p>
-    <w:p>
-      <w:pPr>
-        <w:rPr>
-          <w:rFonts w:ascii="Times New Roman" w:hAnsi="Times New Roman" w:cs="Times New Roman"/>
-          <w:sz w:val="24"/>
-          <w:szCs w:val="24"/>
-        </w:rPr>
-      </w:pPr>
-      <w:r>
-        <w:rPr>
-          <w:rFonts w:ascii="Times New Roman" w:hAnsi="Times New Roman" w:cs="Times New Roman"/>
-          <w:sz w:val="24"/>
-          <w:szCs w:val="24"/>
-        </w:rPr>
-        <w:t>Fig 4: Average home runs vs height and weight</w:t>
+        <w:keepNext/>
+        <w:jc w:val="center"/>
+      </w:pPr>
+      <w:r>
+        <w:rPr>
+          <w:rFonts w:ascii="Times New Roman" w:hAnsi="Times New Roman" w:cs="Times New Roman"/>
+          <w:noProof/>
+          <w:sz w:val="24"/>
+          <w:szCs w:val="24"/>
+        </w:rPr>
+        <w:drawing>
+          <wp:inline distT="0" distB="0" distL="0" distR="0" wp14:anchorId="28B741A8">
+            <wp:extent cx="4600575" cy="3666305"/>
+            <wp:effectExtent l="0" t="0" r="0" b="0"/>
+            <wp:docPr id="2" name="Picture 2"/>
+            <wp:cNvGraphicFramePr>
+              <a:graphicFrameLocks xmlns:a="http://schemas.openxmlformats.org/drawingml/2006/main" noChangeAspect="1"/>
+            </wp:cNvGraphicFramePr>
+            <a:graphic xmlns:a="http://schemas.openxmlformats.org/drawingml/2006/main">
+              <a:graphicData uri="http://schemas.openxmlformats.org/drawingml/2006/picture">
+                <pic:pic xmlns:pic="http://schemas.openxmlformats.org/drawingml/2006/picture">
+                  <pic:nvPicPr>
+                    <pic:cNvPr id="0" name="Picture 2"/>
+                    <pic:cNvPicPr>
+                      <a:picLocks noChangeAspect="1" noChangeArrowheads="1"/>
+                    </pic:cNvPicPr>
+                  </pic:nvPicPr>
+                  <pic:blipFill>
+                    <a:blip r:embed="rId6">
+                      <a:extLst>
+                        <a:ext uri="{28A0092B-C50C-407E-A947-70E740481C1C}">
+                          <a14:useLocalDpi xmlns:a14="http://schemas.microsoft.com/office/drawing/2010/main" val="0"/>
+                        </a:ext>
+                      </a:extLst>
+                    </a:blip>
+                    <a:srcRect/>
+                    <a:stretch>
+                      <a:fillRect/>
+                    </a:stretch>
+                  </pic:blipFill>
+                  <pic:spPr bwMode="auto">
+                    <a:xfrm>
+                      <a:off x="0" y="0"/>
+                      <a:ext cx="4604734" cy="3669619"/>
+                    </a:xfrm>
+                    <a:prstGeom prst="rect">
+                      <a:avLst/>
+                    </a:prstGeom>
+                    <a:noFill/>
+                  </pic:spPr>
+                </pic:pic>
+              </a:graphicData>
+            </a:graphic>
+          </wp:inline>
+        </w:drawing>
+      </w:r>
+    </w:p>
+    <w:p>
+      <w:pPr>
+        <w:pStyle w:val="Caption"/>
+        <w:jc w:val="center"/>
+        <w:rPr>
+          <w:rFonts w:ascii="Times New Roman" w:hAnsi="Times New Roman" w:cs="Times New Roman"/>
+          <w:i w:val="0"/>
+          <w:iCs w:val="0"/>
+          <w:color w:val="auto"/>
+          <w:sz w:val="24"/>
+          <w:szCs w:val="24"/>
+        </w:rPr>
+      </w:pPr>
+      <w:r>
+        <w:rPr>
+          <w:rFonts w:ascii="Times New Roman" w:hAnsi="Times New Roman" w:cs="Times New Roman"/>
+          <w:i w:val="0"/>
+          <w:iCs w:val="0"/>
+          <w:color w:val="auto"/>
+          <w:sz w:val="24"/>
+          <w:szCs w:val="24"/>
+        </w:rPr>
+        <w:t xml:space="preserve">Figure </w:t>
+      </w:r>
+      <w:r>
+        <w:rPr>
+          <w:rFonts w:ascii="Times New Roman" w:hAnsi="Times New Roman" w:cs="Times New Roman"/>
+          <w:i w:val="0"/>
+          <w:iCs w:val="0"/>
+          <w:color w:val="auto"/>
+          <w:sz w:val="24"/>
+          <w:szCs w:val="24"/>
+        </w:rPr>
+        <w:fldChar w:fldCharType="begin"/>
+      </w:r>
+      <w:r>
+        <w:rPr>
+          <w:rFonts w:ascii="Times New Roman" w:hAnsi="Times New Roman" w:cs="Times New Roman"/>
+          <w:i w:val="0"/>
+          <w:iCs w:val="0"/>
+          <w:color w:val="auto"/>
+          <w:sz w:val="24"/>
+          <w:szCs w:val="24"/>
+        </w:rPr>
+        <w:instrText xml:space="preserve"> SEQ Figure \* ARABIC </w:instrText>
+      </w:r>
+      <w:r>
+        <w:rPr>
+          <w:rFonts w:ascii="Times New Roman" w:hAnsi="Times New Roman" w:cs="Times New Roman"/>
+          <w:i w:val="0"/>
+          <w:iCs w:val="0"/>
+          <w:color w:val="auto"/>
+          <w:sz w:val="24"/>
+          <w:szCs w:val="24"/>
+        </w:rPr>
+        <w:fldChar w:fldCharType="separate"/>
+      </w:r>
+      <w:r>
+        <w:rPr>
+          <w:rFonts w:ascii="Times New Roman" w:hAnsi="Times New Roman" w:cs="Times New Roman"/>
+          <w:i w:val="0"/>
+          <w:iCs w:val="0"/>
+          <w:noProof/>
+          <w:color w:val="auto"/>
+          <w:sz w:val="24"/>
+          <w:szCs w:val="24"/>
+        </w:rPr>
+        <w:t>1</w:t>
+      </w:r>
+      <w:r>
+        <w:rPr>
+          <w:rFonts w:ascii="Times New Roman" w:hAnsi="Times New Roman" w:cs="Times New Roman"/>
+          <w:i w:val="0"/>
+          <w:iCs w:val="0"/>
+          <w:color w:val="auto"/>
+          <w:sz w:val="24"/>
+          <w:szCs w:val="24"/>
+        </w:rPr>
+        <w:fldChar w:fldCharType="end"/>
+      </w:r>
+      <w:r>
+        <w:rPr>
+          <w:rFonts w:ascii="Times New Roman" w:hAnsi="Times New Roman" w:cs="Times New Roman"/>
+          <w:i w:val="0"/>
+          <w:iCs w:val="0"/>
+          <w:color w:val="auto"/>
+          <w:sz w:val="24"/>
+          <w:szCs w:val="24"/>
+        </w:rPr>
+        <w:t>: A sna</w:t>
+      </w:r>
+      <w:r>
+        <w:rPr>
+          <w:rFonts w:ascii="Times New Roman" w:hAnsi="Times New Roman" w:cs="Times New Roman"/>
+          <w:i w:val="0"/>
+          <w:iCs w:val="0"/>
+          <w:color w:val="auto"/>
+          <w:sz w:val="24"/>
+          <w:szCs w:val="24"/>
+        </w:rPr>
+        <w:t xml:space="preserve">p shot of Tableau public </w:t>
+      </w:r>
+      <w:r>
+        <w:rPr>
+          <w:rFonts w:ascii="Times New Roman" w:hAnsi="Times New Roman" w:cs="Times New Roman"/>
+          <w:i w:val="0"/>
+          <w:iCs w:val="0"/>
+          <w:color w:val="auto"/>
+          <w:sz w:val="24"/>
+          <w:szCs w:val="24"/>
+        </w:rPr>
+        <w:t>workbook</w:t>
+      </w:r>
+    </w:p>
+    <w:p>
+      <w:pPr>
+        <w:rPr>
+          <w:rFonts w:ascii="Times New Roman" w:hAnsi="Times New Roman" w:cs="Times New Roman"/>
+          <w:sz w:val="24"/>
+          <w:szCs w:val="24"/>
+        </w:rPr>
+      </w:pPr>
+    </w:p>
+    <w:p>
+      <w:pPr>
+        <w:rPr>
+          <w:rFonts w:ascii="Times New Roman" w:hAnsi="Times New Roman" w:cs="Times New Roman"/>
+          <w:sz w:val="24"/>
+          <w:szCs w:val="24"/>
+        </w:rPr>
+      </w:pPr>
+      <w:r>
+        <w:rPr>
+          <w:rFonts w:ascii="Times New Roman" w:hAnsi="Times New Roman" w:cs="Times New Roman"/>
+          <w:sz w:val="24"/>
+          <w:szCs w:val="24"/>
+        </w:rPr>
+        <w:lastRenderedPageBreak/>
+        <w:t>In Tableau public workbook, the user can interactively visualize certain aspects by selecting different Handedness form the legend</w:t>
+      </w:r>
+      <w:r>
+        <w:rPr>
+          <w:rFonts w:ascii="Times New Roman" w:hAnsi="Times New Roman" w:cs="Times New Roman"/>
+          <w:sz w:val="24"/>
+          <w:szCs w:val="24"/>
+        </w:rPr>
+        <w:t xml:space="preserve"> as shown in Figure 1</w:t>
+      </w:r>
+      <w:r>
+        <w:rPr>
+          <w:rFonts w:ascii="Times New Roman" w:hAnsi="Times New Roman" w:cs="Times New Roman"/>
+          <w:sz w:val="24"/>
+          <w:szCs w:val="24"/>
+        </w:rPr>
+        <w:t xml:space="preserve">. </w:t>
+      </w:r>
+      <w:r>
+        <w:rPr>
+          <w:rFonts w:ascii="Times New Roman" w:hAnsi="Times New Roman" w:cs="Times New Roman"/>
+          <w:sz w:val="24"/>
+          <w:szCs w:val="24"/>
+        </w:rPr>
+        <w:t>In addition</w:t>
+      </w:r>
+      <w:r>
+        <w:rPr>
+          <w:rFonts w:ascii="Times New Roman" w:hAnsi="Times New Roman" w:cs="Times New Roman"/>
+          <w:sz w:val="24"/>
+          <w:szCs w:val="24"/>
+        </w:rPr>
+        <w:t>, the user is capable of scroll down to invisible regions on some plots.</w:t>
+      </w:r>
+    </w:p>
+    <w:p>
+      <w:pPr>
+        <w:rPr>
+          <w:rFonts w:ascii="Times New Roman" w:hAnsi="Times New Roman" w:cs="Times New Roman"/>
+          <w:sz w:val="24"/>
+          <w:szCs w:val="24"/>
+        </w:rPr>
+      </w:pPr>
+      <w:r>
+        <w:rPr>
+          <w:rFonts w:ascii="Times New Roman" w:hAnsi="Times New Roman" w:cs="Times New Roman"/>
+          <w:sz w:val="24"/>
+          <w:szCs w:val="24"/>
+        </w:rPr>
+        <w:t xml:space="preserve">In the workbook, </w:t>
+      </w:r>
+      <w:r>
+        <w:rPr>
+          <w:rFonts w:ascii="Times New Roman" w:hAnsi="Times New Roman" w:cs="Times New Roman"/>
+          <w:sz w:val="24"/>
+          <w:szCs w:val="24"/>
+        </w:rPr>
+        <w:t xml:space="preserve">Fig 1: </w:t>
+      </w:r>
+      <w:r>
+        <w:rPr>
+          <w:rFonts w:ascii="Times New Roman" w:hAnsi="Times New Roman" w:cs="Times New Roman"/>
+          <w:sz w:val="24"/>
+          <w:szCs w:val="24"/>
+        </w:rPr>
+        <w:t xml:space="preserve">shows </w:t>
+      </w:r>
+      <w:r>
+        <w:rPr>
+          <w:rFonts w:ascii="Times New Roman" w:hAnsi="Times New Roman" w:cs="Times New Roman"/>
+          <w:sz w:val="24"/>
+          <w:szCs w:val="24"/>
+        </w:rPr>
+        <w:t>the changes of w</w:t>
+      </w:r>
+      <w:r>
+        <w:rPr>
+          <w:rFonts w:ascii="Times New Roman" w:hAnsi="Times New Roman" w:cs="Times New Roman"/>
+          <w:sz w:val="24"/>
+          <w:szCs w:val="24"/>
+        </w:rPr>
+        <w:t>eight</w:t>
+      </w:r>
+      <w:r>
+        <w:rPr>
+          <w:rFonts w:ascii="Times New Roman" w:hAnsi="Times New Roman" w:cs="Times New Roman"/>
+          <w:sz w:val="24"/>
+          <w:szCs w:val="24"/>
+        </w:rPr>
+        <w:t xml:space="preserve"> of player</w:t>
+      </w:r>
+      <w:r>
+        <w:rPr>
+          <w:rFonts w:ascii="Times New Roman" w:hAnsi="Times New Roman" w:cs="Times New Roman"/>
+          <w:sz w:val="24"/>
+          <w:szCs w:val="24"/>
+        </w:rPr>
+        <w:t xml:space="preserve"> </w:t>
+      </w:r>
+      <w:r>
+        <w:rPr>
+          <w:rFonts w:ascii="Times New Roman" w:hAnsi="Times New Roman" w:cs="Times New Roman"/>
+          <w:sz w:val="24"/>
+          <w:szCs w:val="24"/>
+        </w:rPr>
+        <w:t>with</w:t>
+      </w:r>
+      <w:r>
+        <w:rPr>
+          <w:rFonts w:ascii="Times New Roman" w:hAnsi="Times New Roman" w:cs="Times New Roman"/>
+          <w:sz w:val="24"/>
+          <w:szCs w:val="24"/>
+        </w:rPr>
+        <w:t xml:space="preserve"> average home runs per weight category</w:t>
+      </w:r>
+      <w:r>
+        <w:rPr>
+          <w:rFonts w:ascii="Times New Roman" w:hAnsi="Times New Roman" w:cs="Times New Roman"/>
+          <w:sz w:val="24"/>
+          <w:szCs w:val="24"/>
+        </w:rPr>
+        <w:t xml:space="preserve">. </w:t>
       </w:r>
       <w:bookmarkStart w:id="0" w:name="_GoBack"/>
       <w:bookmarkEnd w:id="0"/>
@@ -728,7 +892,245 @@
           <w:sz w:val="24"/>
           <w:szCs w:val="24"/>
         </w:rPr>
-        <w:lastRenderedPageBreak/>
+        <w:t>Average of Home Runs for each Weight.</w:t>
+      </w:r>
+      <w:proofErr w:type="gramEnd"/>
+      <w:r>
+        <w:rPr>
+          <w:rFonts w:ascii="Times New Roman" w:hAnsi="Times New Roman" w:cs="Times New Roman"/>
+          <w:sz w:val="24"/>
+          <w:szCs w:val="24"/>
+        </w:rPr>
+        <w:t xml:space="preserve"> The data </w:t>
+      </w:r>
+      <w:proofErr w:type="gramStart"/>
+      <w:r>
+        <w:rPr>
+          <w:rFonts w:ascii="Times New Roman" w:hAnsi="Times New Roman" w:cs="Times New Roman"/>
+          <w:sz w:val="24"/>
+          <w:szCs w:val="24"/>
+        </w:rPr>
+        <w:t>is filtered</w:t>
+      </w:r>
+      <w:proofErr w:type="gramEnd"/>
+      <w:r>
+        <w:rPr>
+          <w:rFonts w:ascii="Times New Roman" w:hAnsi="Times New Roman" w:cs="Times New Roman"/>
+          <w:sz w:val="24"/>
+          <w:szCs w:val="24"/>
+        </w:rPr>
+        <w:t xml:space="preserve"> on Handedness, which keeps B, L and R. The view </w:t>
+      </w:r>
+      <w:proofErr w:type="gramStart"/>
+      <w:r>
+        <w:rPr>
+          <w:rFonts w:ascii="Times New Roman" w:hAnsi="Times New Roman" w:cs="Times New Roman"/>
+          <w:sz w:val="24"/>
+          <w:szCs w:val="24"/>
+        </w:rPr>
+        <w:t>is filtered</w:t>
+      </w:r>
+      <w:proofErr w:type="gramEnd"/>
+      <w:r>
+        <w:rPr>
+          <w:rFonts w:ascii="Times New Roman" w:hAnsi="Times New Roman" w:cs="Times New Roman"/>
+          <w:sz w:val="24"/>
+          <w:szCs w:val="24"/>
+        </w:rPr>
+        <w:t xml:space="preserve"> on average of Home Runs, which includes values greater than or equal to 0.0.</w:t>
+      </w:r>
+    </w:p>
+    <w:p>
+      <w:pPr>
+        <w:rPr>
+          <w:rFonts w:ascii="Times New Roman" w:hAnsi="Times New Roman" w:cs="Times New Roman"/>
+          <w:sz w:val="24"/>
+          <w:szCs w:val="24"/>
+        </w:rPr>
+      </w:pPr>
+    </w:p>
+    <w:p>
+      <w:pPr>
+        <w:rPr>
+          <w:rFonts w:ascii="Times New Roman" w:hAnsi="Times New Roman" w:cs="Times New Roman"/>
+          <w:sz w:val="24"/>
+          <w:szCs w:val="24"/>
+        </w:rPr>
+      </w:pPr>
+      <w:r>
+        <w:rPr>
+          <w:rFonts w:ascii="Times New Roman" w:hAnsi="Times New Roman" w:cs="Times New Roman"/>
+          <w:sz w:val="24"/>
+          <w:szCs w:val="24"/>
+        </w:rPr>
+        <w:t>Figure 2: Height vs average home runs per each weight category</w:t>
+      </w:r>
+    </w:p>
+    <w:p>
+      <w:pPr>
+        <w:rPr>
+          <w:rFonts w:ascii="Times New Roman" w:hAnsi="Times New Roman" w:cs="Times New Roman"/>
+          <w:sz w:val="24"/>
+          <w:szCs w:val="24"/>
+        </w:rPr>
+      </w:pPr>
+      <w:proofErr w:type="gramStart"/>
+      <w:r>
+        <w:rPr>
+          <w:rFonts w:ascii="Times New Roman" w:hAnsi="Times New Roman" w:cs="Times New Roman"/>
+          <w:sz w:val="24"/>
+          <w:szCs w:val="24"/>
+        </w:rPr>
+        <w:t>Average of Home Runs for each Height.</w:t>
+      </w:r>
+      <w:proofErr w:type="gramEnd"/>
+      <w:r>
+        <w:rPr>
+          <w:rFonts w:ascii="Times New Roman" w:hAnsi="Times New Roman" w:cs="Times New Roman"/>
+          <w:sz w:val="24"/>
+          <w:szCs w:val="24"/>
+        </w:rPr>
+        <w:t xml:space="preserve"> The data </w:t>
+      </w:r>
+      <w:proofErr w:type="gramStart"/>
+      <w:r>
+        <w:rPr>
+          <w:rFonts w:ascii="Times New Roman" w:hAnsi="Times New Roman" w:cs="Times New Roman"/>
+          <w:sz w:val="24"/>
+          <w:szCs w:val="24"/>
+        </w:rPr>
+        <w:t>is filtered</w:t>
+      </w:r>
+      <w:proofErr w:type="gramEnd"/>
+      <w:r>
+        <w:rPr>
+          <w:rFonts w:ascii="Times New Roman" w:hAnsi="Times New Roman" w:cs="Times New Roman"/>
+          <w:sz w:val="24"/>
+          <w:szCs w:val="24"/>
+        </w:rPr>
+        <w:t xml:space="preserve"> on Handedness, which keeps B, L and R.</w:t>
+      </w:r>
+    </w:p>
+    <w:p>
+      <w:pPr>
+        <w:rPr>
+          <w:rFonts w:ascii="Times New Roman" w:hAnsi="Times New Roman" w:cs="Times New Roman"/>
+          <w:sz w:val="24"/>
+          <w:szCs w:val="24"/>
+        </w:rPr>
+      </w:pPr>
+    </w:p>
+    <w:p>
+      <w:pPr>
+        <w:rPr>
+          <w:rFonts w:ascii="Times New Roman" w:hAnsi="Times New Roman" w:cs="Times New Roman"/>
+          <w:sz w:val="24"/>
+          <w:szCs w:val="24"/>
+        </w:rPr>
+      </w:pPr>
+      <w:r>
+        <w:rPr>
+          <w:rFonts w:ascii="Times New Roman" w:hAnsi="Times New Roman" w:cs="Times New Roman"/>
+          <w:sz w:val="24"/>
+          <w:szCs w:val="24"/>
+        </w:rPr>
+        <w:t>Figure 3: Players who scored highest home runs with weight and height category</w:t>
+      </w:r>
+    </w:p>
+    <w:p>
+      <w:pPr>
+        <w:rPr>
+          <w:rFonts w:ascii="Times New Roman" w:hAnsi="Times New Roman" w:cs="Times New Roman"/>
+          <w:sz w:val="24"/>
+          <w:szCs w:val="24"/>
+        </w:rPr>
+      </w:pPr>
+      <w:r>
+        <w:rPr>
+          <w:rFonts w:ascii="Times New Roman" w:hAnsi="Times New Roman" w:cs="Times New Roman"/>
+          <w:sz w:val="24"/>
+          <w:szCs w:val="24"/>
+        </w:rPr>
+        <w:t xml:space="preserve">Sum of Home Runs for each Weight broken down by Name and Height.  Color shows details about Handedness. The data </w:t>
+      </w:r>
+      <w:proofErr w:type="gramStart"/>
+      <w:r>
+        <w:rPr>
+          <w:rFonts w:ascii="Times New Roman" w:hAnsi="Times New Roman" w:cs="Times New Roman"/>
+          <w:sz w:val="24"/>
+          <w:szCs w:val="24"/>
+        </w:rPr>
+        <w:t>is filtered</w:t>
+      </w:r>
+      <w:proofErr w:type="gramEnd"/>
+      <w:r>
+        <w:rPr>
+          <w:rFonts w:ascii="Times New Roman" w:hAnsi="Times New Roman" w:cs="Times New Roman"/>
+          <w:sz w:val="24"/>
+          <w:szCs w:val="24"/>
+        </w:rPr>
+        <w:t xml:space="preserve"> on average of Home Runs, which includes values greater than or equal to 350. The view </w:t>
+      </w:r>
+      <w:proofErr w:type="gramStart"/>
+      <w:r>
+        <w:rPr>
+          <w:rFonts w:ascii="Times New Roman" w:hAnsi="Times New Roman" w:cs="Times New Roman"/>
+          <w:sz w:val="24"/>
+          <w:szCs w:val="24"/>
+        </w:rPr>
+        <w:t>is filtered</w:t>
+      </w:r>
+      <w:proofErr w:type="gramEnd"/>
+      <w:r>
+        <w:rPr>
+          <w:rFonts w:ascii="Times New Roman" w:hAnsi="Times New Roman" w:cs="Times New Roman"/>
+          <w:sz w:val="24"/>
+          <w:szCs w:val="24"/>
+        </w:rPr>
+        <w:t xml:space="preserve"> on Handedness, which keeps B, L and R.</w:t>
+      </w:r>
+    </w:p>
+    <w:p>
+      <w:pPr>
+        <w:rPr>
+          <w:rFonts w:ascii="Times New Roman" w:hAnsi="Times New Roman" w:cs="Times New Roman"/>
+          <w:sz w:val="24"/>
+          <w:szCs w:val="24"/>
+        </w:rPr>
+      </w:pPr>
+    </w:p>
+    <w:p>
+      <w:pPr>
+        <w:rPr>
+          <w:rFonts w:ascii="Times New Roman" w:hAnsi="Times New Roman" w:cs="Times New Roman"/>
+          <w:sz w:val="24"/>
+          <w:szCs w:val="24"/>
+        </w:rPr>
+      </w:pPr>
+      <w:r>
+        <w:rPr>
+          <w:rFonts w:ascii="Times New Roman" w:hAnsi="Times New Roman" w:cs="Times New Roman"/>
+          <w:sz w:val="24"/>
+          <w:szCs w:val="24"/>
+        </w:rPr>
+        <w:t>Fig 4: Average home runs vs height and weight</w:t>
+      </w:r>
+    </w:p>
+    <w:p>
+      <w:pPr>
+        <w:rPr>
+          <w:rFonts w:ascii="Times New Roman" w:hAnsi="Times New Roman" w:cs="Times New Roman"/>
+          <w:sz w:val="24"/>
+          <w:szCs w:val="24"/>
+        </w:rPr>
+      </w:pPr>
+      <w:proofErr w:type="gramStart"/>
+      <w:r>
+        <w:rPr>
+          <w:rFonts w:ascii="Times New Roman" w:hAnsi="Times New Roman" w:cs="Times New Roman"/>
+          <w:sz w:val="24"/>
+          <w:szCs w:val="24"/>
+        </w:rPr>
         <w:t>Height and Weight vs. Average home runs broken down by Handedness.</w:t>
       </w:r>
       <w:proofErr w:type="gramEnd"/>
@@ -757,6 +1159,41 @@
           <w:szCs w:val="24"/>
         </w:rPr>
         <w:t xml:space="preserve"> on Average home runs and Handedness. The Average home runs filter includes values greater than or equal to 0.0001. The Handedness filter keeps B, L and R.</w:t>
+      </w:r>
+    </w:p>
+    <w:p>
+      <w:pPr>
+        <w:rPr>
+          <w:rFonts w:ascii="Times New Roman" w:hAnsi="Times New Roman" w:cs="Times New Roman"/>
+          <w:sz w:val="24"/>
+          <w:szCs w:val="24"/>
+        </w:rPr>
+      </w:pPr>
+    </w:p>
+    <w:p>
+      <w:pPr>
+        <w:rPr>
+          <w:rFonts w:ascii="Times New Roman" w:hAnsi="Times New Roman" w:cs="Times New Roman"/>
+          <w:sz w:val="24"/>
+          <w:szCs w:val="24"/>
+        </w:rPr>
+      </w:pPr>
+    </w:p>
+    <w:p>
+      <w:pPr>
+        <w:rPr>
+          <w:rFonts w:ascii="Times New Roman" w:hAnsi="Times New Roman" w:cs="Times New Roman"/>
+          <w:sz w:val="24"/>
+          <w:szCs w:val="24"/>
+        </w:rPr>
+      </w:pPr>
+      <w:r>
+        <w:rPr>
+          <w:rFonts w:ascii="Times New Roman" w:hAnsi="Times New Roman" w:cs="Times New Roman"/>
+          <w:sz w:val="24"/>
+          <w:szCs w:val="24"/>
+        </w:rPr>
+        <w:t>Feedback</w:t>
       </w:r>
     </w:p>
     <w:sectPr>
@@ -1452,6 +1889,37 @@
       <w:u w:val="single"/>
     </w:rPr>
   </w:style>
+  <w:style w:type="character" w:styleId="FollowedHyperlink">
+    <w:name w:val="FollowedHyperlink"/>
+    <w:basedOn w:val="DefaultParagraphFont"/>
+    <w:uiPriority w:val="99"/>
+    <w:semiHidden/>
+    <w:unhideWhenUsed/>
+    <w:rsid w:val="003C0478"/>
+    <w:rPr>
+      <w:color w:val="954F72" w:themeColor="followedHyperlink"/>
+      <w:u w:val="single"/>
+    </w:rPr>
+  </w:style>
+  <w:style w:type="paragraph" w:styleId="Caption">
+    <w:name w:val="caption"/>
+    <w:basedOn w:val="Normal"/>
+    <w:next w:val="Normal"/>
+    <w:uiPriority w:val="35"/>
+    <w:unhideWhenUsed/>
+    <w:qFormat/>
+    <w:rsid w:val="00843A22"/>
+    <w:pPr>
+      <w:spacing w:after="200" w:line="240" w:lineRule="auto"/>
+    </w:pPr>
+    <w:rPr>
+      <w:i/>
+      <w:iCs/>
+      <w:color w:val="44546A" w:themeColor="text2"/>
+      <w:sz w:val="18"/>
+      <w:szCs w:val="18"/>
+    </w:rPr>
+  </w:style>
 </w:styles>
 </file>
 

</xml_diff>

<commit_message>
Tableau - dashbord edit after the feedback
</commit_message>
<xml_diff>
--- a/Baseball_players_performance_report.docx
+++ b/Baseball_players_performance_report.docx
@@ -62,6 +62,7 @@
     </w:p>
     <w:p>
       <w:pPr>
+        <w:ind w:firstLine="720"/>
         <w:rPr>
           <w:rFonts w:ascii="Times New Roman" w:hAnsi="Times New Roman" w:cs="Times New Roman"/>
           <w:sz w:val="24"/>
@@ -154,23 +155,33 @@
           <w:sz w:val="24"/>
           <w:szCs w:val="24"/>
         </w:rPr>
-        <w:t>The variables</w:t>
-      </w:r>
-      <w:r>
-        <w:rPr>
-          <w:rFonts w:ascii="Times New Roman" w:hAnsi="Times New Roman" w:cs="Times New Roman"/>
-          <w:sz w:val="24"/>
-          <w:szCs w:val="24"/>
-        </w:rPr>
-        <w:t xml:space="preserve"> in the dataset</w:t>
-      </w:r>
-      <w:r>
-        <w:rPr>
-          <w:rFonts w:ascii="Times New Roman" w:hAnsi="Times New Roman" w:cs="Times New Roman"/>
-          <w:sz w:val="24"/>
-          <w:szCs w:val="24"/>
-        </w:rPr>
-        <w:t xml:space="preserve"> describe as follows.</w:t>
+        <w:t xml:space="preserve">The </w:t>
+      </w:r>
+      <w:r>
+        <w:rPr>
+          <w:rFonts w:ascii="Times New Roman" w:hAnsi="Times New Roman" w:cs="Times New Roman"/>
+          <w:sz w:val="24"/>
+          <w:szCs w:val="24"/>
+        </w:rPr>
+        <w:t xml:space="preserve">details in the dataset </w:t>
+      </w:r>
+      <w:proofErr w:type="gramStart"/>
+      <w:r>
+        <w:rPr>
+          <w:rFonts w:ascii="Times New Roman" w:hAnsi="Times New Roman" w:cs="Times New Roman"/>
+          <w:sz w:val="24"/>
+          <w:szCs w:val="24"/>
+        </w:rPr>
+        <w:t>are confined</w:t>
+      </w:r>
+      <w:proofErr w:type="gramEnd"/>
+      <w:r>
+        <w:rPr>
+          <w:rFonts w:ascii="Times New Roman" w:hAnsi="Times New Roman" w:cs="Times New Roman"/>
+          <w:sz w:val="24"/>
+          <w:szCs w:val="24"/>
+        </w:rPr>
+        <w:t xml:space="preserve"> into following variables. </w:t>
       </w:r>
     </w:p>
     <w:p>
@@ -367,6 +378,7 @@
     </w:p>
     <w:p>
       <w:pPr>
+        <w:ind w:firstLine="720"/>
         <w:rPr>
           <w:rFonts w:ascii="Times New Roman" w:hAnsi="Times New Roman" w:cs="Times New Roman"/>
           <w:sz w:val="24"/>
@@ -413,23 +425,21 @@
         </w:rPr>
         <w:t xml:space="preserve"> To fulfil this purpose, the facilities and techniques available in Tableau suite </w:t>
       </w:r>
-      <w:proofErr w:type="gramStart"/>
-      <w:r>
-        <w:rPr>
-          <w:rFonts w:ascii="Times New Roman" w:hAnsi="Times New Roman" w:cs="Times New Roman"/>
-          <w:sz w:val="24"/>
-          <w:szCs w:val="24"/>
-        </w:rPr>
-        <w:t>is used</w:t>
-      </w:r>
-      <w:proofErr w:type="gramEnd"/>
-      <w:r>
-        <w:rPr>
-          <w:rFonts w:ascii="Times New Roman" w:hAnsi="Times New Roman" w:cs="Times New Roman"/>
-          <w:sz w:val="24"/>
-          <w:szCs w:val="24"/>
-        </w:rPr>
-        <w:t xml:space="preserve">. </w:t>
+      <w:r>
+        <w:rPr>
+          <w:rFonts w:ascii="Times New Roman" w:hAnsi="Times New Roman" w:cs="Times New Roman"/>
+          <w:sz w:val="24"/>
+          <w:szCs w:val="24"/>
+        </w:rPr>
+        <w:t>are</w:t>
+      </w:r>
+      <w:r>
+        <w:rPr>
+          <w:rFonts w:ascii="Times New Roman" w:hAnsi="Times New Roman" w:cs="Times New Roman"/>
+          <w:sz w:val="24"/>
+          <w:szCs w:val="24"/>
+        </w:rPr>
+        <w:t xml:space="preserve"> used. </w:t>
       </w:r>
     </w:p>
     <w:p>
@@ -451,19 +461,36 @@
     </w:p>
     <w:p>
       <w:pPr>
-        <w:rPr>
-          <w:rFonts w:ascii="Times New Roman" w:hAnsi="Times New Roman" w:cs="Times New Roman"/>
-          <w:sz w:val="24"/>
-          <w:szCs w:val="24"/>
-        </w:rPr>
-      </w:pPr>
-      <w:r>
-        <w:rPr>
-          <w:rFonts w:ascii="Times New Roman" w:hAnsi="Times New Roman" w:cs="Times New Roman"/>
-          <w:sz w:val="24"/>
-          <w:szCs w:val="24"/>
-        </w:rPr>
-        <w:t xml:space="preserve">The Tableau visualization </w:t>
+        <w:ind w:firstLine="720"/>
+        <w:rPr>
+          <w:rFonts w:ascii="Times New Roman" w:hAnsi="Times New Roman" w:cs="Times New Roman"/>
+          <w:sz w:val="24"/>
+          <w:szCs w:val="24"/>
+        </w:rPr>
+      </w:pPr>
+      <w:r>
+        <w:rPr>
+          <w:rFonts w:ascii="Times New Roman" w:hAnsi="Times New Roman" w:cs="Times New Roman"/>
+          <w:sz w:val="24"/>
+          <w:szCs w:val="24"/>
+        </w:rPr>
+        <w:t xml:space="preserve">The </w:t>
+      </w:r>
+      <w:r>
+        <w:rPr>
+          <w:rFonts w:ascii="Times New Roman" w:hAnsi="Times New Roman" w:cs="Times New Roman"/>
+          <w:sz w:val="24"/>
+          <w:szCs w:val="24"/>
+        </w:rPr>
+        <w:t xml:space="preserve">generated </w:t>
+      </w:r>
+      <w:r>
+        <w:rPr>
+          <w:rFonts w:ascii="Times New Roman" w:hAnsi="Times New Roman" w:cs="Times New Roman"/>
+          <w:sz w:val="24"/>
+          <w:szCs w:val="24"/>
+        </w:rPr>
+        <w:t xml:space="preserve">Tableau visualization </w:t>
       </w:r>
       <w:proofErr w:type="gramStart"/>
       <w:r>
@@ -489,7 +516,65 @@
           <w:sz w:val="24"/>
           <w:szCs w:val="24"/>
         </w:rPr>
-        <w:t xml:space="preserve"> and a snap shot of it is shown in the Figure 1 below</w:t>
+        <w:t>. A</w:t>
+      </w:r>
+      <w:r>
+        <w:rPr>
+          <w:rFonts w:ascii="Times New Roman" w:hAnsi="Times New Roman" w:cs="Times New Roman"/>
+          <w:sz w:val="24"/>
+          <w:szCs w:val="24"/>
+        </w:rPr>
+        <w:t xml:space="preserve"> snap shot of it </w:t>
+      </w:r>
+      <w:proofErr w:type="gramStart"/>
+      <w:r>
+        <w:rPr>
+          <w:rFonts w:ascii="Times New Roman" w:hAnsi="Times New Roman" w:cs="Times New Roman"/>
+          <w:sz w:val="24"/>
+          <w:szCs w:val="24"/>
+        </w:rPr>
+        <w:t>is shown</w:t>
+      </w:r>
+      <w:proofErr w:type="gramEnd"/>
+      <w:r>
+        <w:rPr>
+          <w:rFonts w:ascii="Times New Roman" w:hAnsi="Times New Roman" w:cs="Times New Roman"/>
+          <w:sz w:val="24"/>
+          <w:szCs w:val="24"/>
+        </w:rPr>
+        <w:t xml:space="preserve"> in the Figure below</w:t>
+      </w:r>
+      <w:r>
+        <w:rPr>
+          <w:rFonts w:ascii="Times New Roman" w:hAnsi="Times New Roman" w:cs="Times New Roman"/>
+          <w:sz w:val="24"/>
+          <w:szCs w:val="24"/>
+        </w:rPr>
+        <w:t xml:space="preserve"> (Figure 1)</w:t>
+      </w:r>
+      <w:r>
+        <w:rPr>
+          <w:rFonts w:ascii="Times New Roman" w:hAnsi="Times New Roman" w:cs="Times New Roman"/>
+          <w:sz w:val="24"/>
+          <w:szCs w:val="24"/>
+        </w:rPr>
+        <w:t xml:space="preserve"> to get </w:t>
+      </w:r>
+      <w:r>
+        <w:rPr>
+          <w:rFonts w:ascii="Times New Roman" w:hAnsi="Times New Roman" w:cs="Times New Roman"/>
+          <w:sz w:val="24"/>
+          <w:szCs w:val="24"/>
+        </w:rPr>
+        <w:t>a</w:t>
+      </w:r>
+      <w:r>
+        <w:rPr>
+          <w:rFonts w:ascii="Times New Roman" w:hAnsi="Times New Roman" w:cs="Times New Roman"/>
+          <w:sz w:val="24"/>
+          <w:szCs w:val="24"/>
+        </w:rPr>
+        <w:t xml:space="preserve"> quick idea to the reader</w:t>
       </w:r>
       <w:r>
         <w:rPr>
@@ -561,16 +646,13 @@
       </w:pPr>
       <w:r>
         <w:rPr>
-          <w:rFonts w:ascii="Times New Roman" w:hAnsi="Times New Roman" w:cs="Times New Roman"/>
           <w:noProof/>
-          <w:sz w:val="24"/>
-          <w:szCs w:val="24"/>
         </w:rPr>
         <w:drawing>
-          <wp:inline distT="0" distB="0" distL="0" distR="0" wp14:anchorId="28B741A8">
-            <wp:extent cx="4600575" cy="3666305"/>
+          <wp:inline distT="0" distB="0" distL="0" distR="0" wp14:anchorId="525F501B" wp14:editId="25539EB8">
+            <wp:extent cx="4400550" cy="3505866"/>
             <wp:effectExtent l="0" t="0" r="0" b="0"/>
-            <wp:docPr id="2" name="Picture 2"/>
+            <wp:docPr id="1" name="Picture 1"/>
             <wp:cNvGraphicFramePr>
               <a:graphicFrameLocks xmlns:a="http://schemas.openxmlformats.org/drawingml/2006/main" noChangeAspect="1"/>
             </wp:cNvGraphicFramePr>
@@ -578,33 +660,23 @@
               <a:graphicData uri="http://schemas.openxmlformats.org/drawingml/2006/picture">
                 <pic:pic xmlns:pic="http://schemas.openxmlformats.org/drawingml/2006/picture">
                   <pic:nvPicPr>
-                    <pic:cNvPr id="0" name="Picture 2"/>
-                    <pic:cNvPicPr>
-                      <a:picLocks noChangeAspect="1" noChangeArrowheads="1"/>
-                    </pic:cNvPicPr>
+                    <pic:cNvPr id="1" name=""/>
+                    <pic:cNvPicPr/>
                   </pic:nvPicPr>
                   <pic:blipFill>
-                    <a:blip r:embed="rId6">
-                      <a:extLst>
-                        <a:ext uri="{28A0092B-C50C-407E-A947-70E740481C1C}">
-                          <a14:useLocalDpi xmlns:a14="http://schemas.microsoft.com/office/drawing/2010/main" val="0"/>
-                        </a:ext>
-                      </a:extLst>
-                    </a:blip>
-                    <a:srcRect/>
+                    <a:blip r:embed="rId6"/>
                     <a:stretch>
                       <a:fillRect/>
                     </a:stretch>
                   </pic:blipFill>
-                  <pic:spPr bwMode="auto">
+                  <pic:spPr>
                     <a:xfrm>
                       <a:off x="0" y="0"/>
-                      <a:ext cx="4604734" cy="3669619"/>
+                      <a:ext cx="4403146" cy="3507934"/>
                     </a:xfrm>
                     <a:prstGeom prst="rect">
                       <a:avLst/>
                     </a:prstGeom>
-                    <a:noFill/>
                   </pic:spPr>
                 </pic:pic>
               </a:graphicData>
@@ -738,6 +810,7 @@
     </w:p>
     <w:p>
       <w:pPr>
+        <w:ind w:firstLine="720"/>
         <w:rPr>
           <w:rFonts w:ascii="Times New Roman" w:hAnsi="Times New Roman" w:cs="Times New Roman"/>
           <w:sz w:val="24"/>
@@ -751,7 +824,35 @@
           <w:szCs w:val="24"/>
         </w:rPr>
         <w:lastRenderedPageBreak/>
-        <w:t>In Tableau public workbook, the user can interactively visualize certain aspects by selecting different Handedness form the legend</w:t>
+        <w:t xml:space="preserve">In Tableau public workbook, the user can interactively visualize certain aspects by selecting different </w:t>
+      </w:r>
+      <w:r>
+        <w:rPr>
+          <w:rFonts w:ascii="Times New Roman" w:hAnsi="Times New Roman" w:cs="Times New Roman"/>
+          <w:i/>
+          <w:iCs/>
+          <w:sz w:val="24"/>
+          <w:szCs w:val="24"/>
+        </w:rPr>
+        <w:t>h</w:t>
+      </w:r>
+      <w:r>
+        <w:rPr>
+          <w:rFonts w:ascii="Times New Roman" w:hAnsi="Times New Roman" w:cs="Times New Roman"/>
+          <w:i/>
+          <w:iCs/>
+          <w:sz w:val="24"/>
+          <w:szCs w:val="24"/>
+        </w:rPr>
+        <w:t>andedness</w:t>
+      </w:r>
+      <w:r>
+        <w:rPr>
+          <w:rFonts w:ascii="Times New Roman" w:hAnsi="Times New Roman" w:cs="Times New Roman"/>
+          <w:sz w:val="24"/>
+          <w:szCs w:val="24"/>
+        </w:rPr>
+        <w:t xml:space="preserve"> form the legend</w:t>
       </w:r>
       <w:r>
         <w:rPr>
@@ -783,48 +884,317 @@
           <w:sz w:val="24"/>
           <w:szCs w:val="24"/>
         </w:rPr>
-        <w:t>, the user is capable of scroll down to invisible regions on some plots.</w:t>
+        <w:t>, the user is capable of scroll</w:t>
+      </w:r>
+      <w:r>
+        <w:rPr>
+          <w:rFonts w:ascii="Times New Roman" w:hAnsi="Times New Roman" w:cs="Times New Roman"/>
+          <w:sz w:val="24"/>
+          <w:szCs w:val="24"/>
+        </w:rPr>
+        <w:t>ing</w:t>
+      </w:r>
+      <w:r>
+        <w:rPr>
+          <w:rFonts w:ascii="Times New Roman" w:hAnsi="Times New Roman" w:cs="Times New Roman"/>
+          <w:sz w:val="24"/>
+          <w:szCs w:val="24"/>
+        </w:rPr>
+        <w:t xml:space="preserve"> down to invisible regions on some plots</w:t>
+      </w:r>
+      <w:r>
+        <w:rPr>
+          <w:rFonts w:ascii="Times New Roman" w:hAnsi="Times New Roman" w:cs="Times New Roman"/>
+          <w:sz w:val="24"/>
+          <w:szCs w:val="24"/>
+        </w:rPr>
+        <w:t>, and hovel over the plots to see some additional information.</w:t>
       </w:r>
     </w:p>
     <w:p>
       <w:pPr>
-        <w:rPr>
-          <w:rFonts w:ascii="Times New Roman" w:hAnsi="Times New Roman" w:cs="Times New Roman"/>
-          <w:sz w:val="24"/>
-          <w:szCs w:val="24"/>
-        </w:rPr>
-      </w:pPr>
-      <w:r>
-        <w:rPr>
-          <w:rFonts w:ascii="Times New Roman" w:hAnsi="Times New Roman" w:cs="Times New Roman"/>
-          <w:sz w:val="24"/>
-          <w:szCs w:val="24"/>
-        </w:rPr>
-        <w:t xml:space="preserve">In the workbook, </w:t>
-      </w:r>
-      <w:r>
-        <w:rPr>
-          <w:rFonts w:ascii="Times New Roman" w:hAnsi="Times New Roman" w:cs="Times New Roman"/>
-          <w:sz w:val="24"/>
-          <w:szCs w:val="24"/>
-        </w:rPr>
-        <w:t xml:space="preserve">Fig 1: </w:t>
-      </w:r>
-      <w:r>
-        <w:rPr>
-          <w:rFonts w:ascii="Times New Roman" w:hAnsi="Times New Roman" w:cs="Times New Roman"/>
-          <w:sz w:val="24"/>
-          <w:szCs w:val="24"/>
-        </w:rPr>
-        <w:t xml:space="preserve">shows </w:t>
-      </w:r>
-      <w:r>
-        <w:rPr>
-          <w:rFonts w:ascii="Times New Roman" w:hAnsi="Times New Roman" w:cs="Times New Roman"/>
-          <w:sz w:val="24"/>
-          <w:szCs w:val="24"/>
-        </w:rPr>
-        <w:t>the changes of w</w:t>
+        <w:ind w:firstLine="720"/>
+        <w:rPr>
+          <w:rFonts w:ascii="Times New Roman" w:hAnsi="Times New Roman" w:cs="Times New Roman"/>
+          <w:sz w:val="24"/>
+          <w:szCs w:val="24"/>
+        </w:rPr>
+      </w:pPr>
+      <w:r>
+        <w:rPr>
+          <w:rFonts w:ascii="Times New Roman" w:hAnsi="Times New Roman" w:cs="Times New Roman"/>
+          <w:sz w:val="24"/>
+          <w:szCs w:val="24"/>
+        </w:rPr>
+        <w:t xml:space="preserve">In the </w:t>
+      </w:r>
+      <w:r>
+        <w:rPr>
+          <w:rFonts w:ascii="Times New Roman" w:hAnsi="Times New Roman" w:cs="Times New Roman"/>
+          <w:sz w:val="24"/>
+          <w:szCs w:val="24"/>
+        </w:rPr>
+        <w:t xml:space="preserve">Tableau </w:t>
+      </w:r>
+      <w:r>
+        <w:rPr>
+          <w:rFonts w:ascii="Times New Roman" w:hAnsi="Times New Roman" w:cs="Times New Roman"/>
+          <w:sz w:val="24"/>
+          <w:szCs w:val="24"/>
+        </w:rPr>
+        <w:t>workbook</w:t>
+      </w:r>
+      <w:r>
+        <w:rPr>
+          <w:rFonts w:ascii="Times New Roman" w:hAnsi="Times New Roman" w:cs="Times New Roman"/>
+          <w:sz w:val="24"/>
+          <w:szCs w:val="24"/>
+        </w:rPr>
+        <w:t xml:space="preserve"> provided above</w:t>
+      </w:r>
+      <w:r>
+        <w:rPr>
+          <w:rFonts w:ascii="Times New Roman" w:hAnsi="Times New Roman" w:cs="Times New Roman"/>
+          <w:sz w:val="24"/>
+          <w:szCs w:val="24"/>
+        </w:rPr>
+        <w:t xml:space="preserve">, </w:t>
+      </w:r>
+      <w:r>
+        <w:rPr>
+          <w:rFonts w:ascii="Times New Roman" w:hAnsi="Times New Roman" w:cs="Times New Roman"/>
+          <w:sz w:val="24"/>
+          <w:szCs w:val="24"/>
+        </w:rPr>
+        <w:t xml:space="preserve">Fig </w:t>
+      </w:r>
+      <w:r>
+        <w:rPr>
+          <w:rFonts w:ascii="Times New Roman" w:hAnsi="Times New Roman" w:cs="Times New Roman"/>
+          <w:sz w:val="24"/>
+          <w:szCs w:val="24"/>
+        </w:rPr>
+        <w:t>4, Fig 5 and Fig 6 show</w:t>
+      </w:r>
+      <w:r>
+        <w:rPr>
+          <w:rFonts w:ascii="Times New Roman" w:hAnsi="Times New Roman" w:cs="Times New Roman"/>
+          <w:sz w:val="24"/>
+          <w:szCs w:val="24"/>
+        </w:rPr>
+        <w:t xml:space="preserve"> </w:t>
+      </w:r>
+      <w:r>
+        <w:rPr>
+          <w:rFonts w:ascii="Times New Roman" w:hAnsi="Times New Roman" w:cs="Times New Roman"/>
+          <w:sz w:val="24"/>
+          <w:szCs w:val="24"/>
+        </w:rPr>
+        <w:t xml:space="preserve">the </w:t>
+      </w:r>
+      <w:r>
+        <w:rPr>
+          <w:rFonts w:ascii="Times New Roman" w:hAnsi="Times New Roman" w:cs="Times New Roman"/>
+          <w:sz w:val="24"/>
+          <w:szCs w:val="24"/>
+        </w:rPr>
+        <w:t xml:space="preserve">distribution of </w:t>
+      </w:r>
+      <w:r>
+        <w:rPr>
+          <w:rFonts w:ascii="Times New Roman" w:hAnsi="Times New Roman" w:cs="Times New Roman"/>
+          <w:sz w:val="24"/>
+          <w:szCs w:val="24"/>
+        </w:rPr>
+        <w:t>height</w:t>
+      </w:r>
+      <w:r>
+        <w:rPr>
+          <w:rFonts w:ascii="Times New Roman" w:hAnsi="Times New Roman" w:cs="Times New Roman"/>
+          <w:sz w:val="24"/>
+          <w:szCs w:val="24"/>
+        </w:rPr>
+        <w:t>, weight</w:t>
+      </w:r>
+      <w:r>
+        <w:rPr>
+          <w:rFonts w:ascii="Times New Roman" w:hAnsi="Times New Roman" w:cs="Times New Roman"/>
+          <w:sz w:val="24"/>
+          <w:szCs w:val="24"/>
+        </w:rPr>
+        <w:t xml:space="preserve"> and average scores of players. </w:t>
+      </w:r>
+      <w:r>
+        <w:rPr>
+          <w:rFonts w:ascii="Times New Roman" w:hAnsi="Times New Roman" w:cs="Times New Roman"/>
+          <w:sz w:val="24"/>
+          <w:szCs w:val="24"/>
+        </w:rPr>
+        <w:t xml:space="preserve">As shown in Fig 4, Fig 5 and Fig 6, majority of the players are right handed. </w:t>
+      </w:r>
+      <w:proofErr w:type="gramStart"/>
+      <w:r>
+        <w:rPr>
+          <w:rFonts w:ascii="Times New Roman" w:hAnsi="Times New Roman" w:cs="Times New Roman"/>
+          <w:sz w:val="24"/>
+          <w:szCs w:val="24"/>
+        </w:rPr>
+        <w:t>The height</w:t>
+      </w:r>
+      <w:r>
+        <w:rPr>
+          <w:rFonts w:ascii="Times New Roman" w:hAnsi="Times New Roman" w:cs="Times New Roman"/>
+          <w:sz w:val="24"/>
+          <w:szCs w:val="24"/>
+        </w:rPr>
+        <w:t>s</w:t>
+      </w:r>
+      <w:r>
+        <w:rPr>
+          <w:rFonts w:ascii="Times New Roman" w:hAnsi="Times New Roman" w:cs="Times New Roman"/>
+          <w:sz w:val="24"/>
+          <w:szCs w:val="24"/>
+        </w:rPr>
+        <w:t xml:space="preserve"> and weight</w:t>
+      </w:r>
+      <w:r>
+        <w:rPr>
+          <w:rFonts w:ascii="Times New Roman" w:hAnsi="Times New Roman" w:cs="Times New Roman"/>
+          <w:sz w:val="24"/>
+          <w:szCs w:val="24"/>
+        </w:rPr>
+        <w:t>s</w:t>
+      </w:r>
+      <w:r>
+        <w:rPr>
+          <w:rFonts w:ascii="Times New Roman" w:hAnsi="Times New Roman" w:cs="Times New Roman"/>
+          <w:sz w:val="24"/>
+          <w:szCs w:val="24"/>
+        </w:rPr>
+        <w:t xml:space="preserve"> of majority of players in the ranges of 70 to 76 inches and 160 to 200 pounds, respectively</w:t>
+      </w:r>
+      <w:r>
+        <w:rPr>
+          <w:rFonts w:ascii="Times New Roman" w:hAnsi="Times New Roman" w:cs="Times New Roman"/>
+          <w:sz w:val="24"/>
+          <w:szCs w:val="24"/>
+        </w:rPr>
+        <w:t>.</w:t>
+      </w:r>
+      <w:proofErr w:type="gramEnd"/>
+      <w:r>
+        <w:rPr>
+          <w:rFonts w:ascii="Times New Roman" w:hAnsi="Times New Roman" w:cs="Times New Roman"/>
+          <w:sz w:val="24"/>
+          <w:szCs w:val="24"/>
+        </w:rPr>
+        <w:t xml:space="preserve"> There are about 260 players has average score of 0.0 (Fig 6). May be those players are not batters or there might be some errors in </w:t>
+      </w:r>
+      <w:r>
+        <w:rPr>
+          <w:rFonts w:ascii="Times New Roman" w:hAnsi="Times New Roman" w:cs="Times New Roman"/>
+          <w:sz w:val="24"/>
+          <w:szCs w:val="24"/>
+        </w:rPr>
+        <w:t xml:space="preserve">the </w:t>
+      </w:r>
+      <w:r>
+        <w:rPr>
+          <w:rFonts w:ascii="Times New Roman" w:hAnsi="Times New Roman" w:cs="Times New Roman"/>
+          <w:sz w:val="24"/>
+          <w:szCs w:val="24"/>
+        </w:rPr>
+        <w:t>data entry</w:t>
+      </w:r>
+      <w:r>
+        <w:rPr>
+          <w:rFonts w:ascii="Times New Roman" w:hAnsi="Times New Roman" w:cs="Times New Roman"/>
+          <w:sz w:val="24"/>
+          <w:szCs w:val="24"/>
+        </w:rPr>
+        <w:t xml:space="preserve"> </w:t>
+      </w:r>
+      <w:r>
+        <w:rPr>
+          <w:rFonts w:ascii="Times New Roman" w:hAnsi="Times New Roman" w:cs="Times New Roman"/>
+          <w:sz w:val="24"/>
+          <w:szCs w:val="24"/>
+        </w:rPr>
+        <w:t xml:space="preserve">process </w:t>
+      </w:r>
+      <w:r>
+        <w:rPr>
+          <w:rFonts w:ascii="Times New Roman" w:hAnsi="Times New Roman" w:cs="Times New Roman"/>
+          <w:sz w:val="24"/>
+          <w:szCs w:val="24"/>
+        </w:rPr>
+        <w:t>for those players</w:t>
+      </w:r>
+      <w:r>
+        <w:rPr>
+          <w:rFonts w:ascii="Times New Roman" w:hAnsi="Times New Roman" w:cs="Times New Roman"/>
+          <w:sz w:val="24"/>
+          <w:szCs w:val="24"/>
+        </w:rPr>
+        <w:t>.</w:t>
+      </w:r>
+      <w:r>
+        <w:rPr>
+          <w:rFonts w:ascii="Times New Roman" w:hAnsi="Times New Roman" w:cs="Times New Roman"/>
+          <w:sz w:val="24"/>
+          <w:szCs w:val="24"/>
+        </w:rPr>
+        <w:t xml:space="preserve"> </w:t>
+      </w:r>
+      <w:r>
+        <w:rPr>
+          <w:rFonts w:ascii="Times New Roman" w:hAnsi="Times New Roman" w:cs="Times New Roman"/>
+          <w:sz w:val="24"/>
+          <w:szCs w:val="24"/>
+        </w:rPr>
+        <w:t>Ignoring the zero average for some players, the median of average home runs is 0.25 for players.</w:t>
+      </w:r>
+    </w:p>
+    <w:p>
+      <w:pPr>
+        <w:ind w:firstLine="720"/>
+        <w:rPr>
+          <w:rFonts w:ascii="Times New Roman" w:hAnsi="Times New Roman" w:cs="Times New Roman"/>
+          <w:sz w:val="24"/>
+          <w:szCs w:val="24"/>
+        </w:rPr>
+      </w:pPr>
+      <w:r>
+        <w:rPr>
+          <w:rFonts w:ascii="Times New Roman" w:hAnsi="Times New Roman" w:cs="Times New Roman"/>
+          <w:sz w:val="24"/>
+          <w:szCs w:val="24"/>
+        </w:rPr>
+        <w:t>Fig 1 s</w:t>
+      </w:r>
+      <w:r>
+        <w:rPr>
+          <w:rFonts w:ascii="Times New Roman" w:hAnsi="Times New Roman" w:cs="Times New Roman"/>
+          <w:sz w:val="24"/>
+          <w:szCs w:val="24"/>
+        </w:rPr>
+        <w:t>h</w:t>
+      </w:r>
+      <w:r>
+        <w:rPr>
+          <w:rFonts w:ascii="Times New Roman" w:hAnsi="Times New Roman" w:cs="Times New Roman"/>
+          <w:sz w:val="24"/>
+          <w:szCs w:val="24"/>
+        </w:rPr>
+        <w:t xml:space="preserve">ows the average </w:t>
+      </w:r>
+      <w:r>
+        <w:rPr>
+          <w:rFonts w:ascii="Times New Roman" w:hAnsi="Times New Roman" w:cs="Times New Roman"/>
+          <w:sz w:val="24"/>
+          <w:szCs w:val="24"/>
+        </w:rPr>
+        <w:t>home runs for each w</w:t>
       </w:r>
       <w:r>
         <w:rPr>
@@ -840,7 +1210,127 @@
           <w:sz w:val="24"/>
           <w:szCs w:val="24"/>
         </w:rPr>
-        <w:t xml:space="preserve"> of player</w:t>
+        <w:t xml:space="preserve"> category</w:t>
+      </w:r>
+      <w:r>
+        <w:rPr>
+          <w:rFonts w:ascii="Times New Roman" w:hAnsi="Times New Roman" w:cs="Times New Roman"/>
+          <w:sz w:val="24"/>
+          <w:szCs w:val="24"/>
+        </w:rPr>
+        <w:t xml:space="preserve">. </w:t>
+      </w:r>
+      <w:r>
+        <w:rPr>
+          <w:rFonts w:ascii="Times New Roman" w:hAnsi="Times New Roman" w:cs="Times New Roman"/>
+          <w:sz w:val="24"/>
+          <w:szCs w:val="24"/>
+        </w:rPr>
+        <w:t>In Fig 1, the data separated based on handedness (</w:t>
+      </w:r>
+      <w:r>
+        <w:rPr>
+          <w:rFonts w:ascii="Times New Roman" w:hAnsi="Times New Roman" w:cs="Times New Roman"/>
+          <w:sz w:val="24"/>
+          <w:szCs w:val="24"/>
+        </w:rPr>
+        <w:t>B, L and R</w:t>
+      </w:r>
+      <w:r>
+        <w:rPr>
+          <w:rFonts w:ascii="Times New Roman" w:hAnsi="Times New Roman" w:cs="Times New Roman"/>
+          <w:sz w:val="24"/>
+          <w:szCs w:val="24"/>
+        </w:rPr>
+        <w:t>)</w:t>
+      </w:r>
+      <w:r>
+        <w:rPr>
+          <w:rFonts w:ascii="Times New Roman" w:hAnsi="Times New Roman" w:cs="Times New Roman"/>
+          <w:sz w:val="24"/>
+          <w:szCs w:val="24"/>
+        </w:rPr>
+        <w:t xml:space="preserve"> and visualize each group separately</w:t>
+      </w:r>
+      <w:r>
+        <w:rPr>
+          <w:rFonts w:ascii="Times New Roman" w:hAnsi="Times New Roman" w:cs="Times New Roman"/>
+          <w:sz w:val="24"/>
+          <w:szCs w:val="24"/>
+        </w:rPr>
+        <w:t xml:space="preserve"> or all together</w:t>
+      </w:r>
+      <w:r>
+        <w:rPr>
+          <w:rFonts w:ascii="Times New Roman" w:hAnsi="Times New Roman" w:cs="Times New Roman"/>
+          <w:sz w:val="24"/>
+          <w:szCs w:val="24"/>
+        </w:rPr>
+        <w:t xml:space="preserve"> by selecting the corresponding group</w:t>
+      </w:r>
+      <w:r>
+        <w:rPr>
+          <w:rFonts w:ascii="Times New Roman" w:hAnsi="Times New Roman" w:cs="Times New Roman"/>
+          <w:sz w:val="24"/>
+          <w:szCs w:val="24"/>
+        </w:rPr>
+        <w:t>/s</w:t>
+      </w:r>
+      <w:r>
+        <w:rPr>
+          <w:rFonts w:ascii="Times New Roman" w:hAnsi="Times New Roman" w:cs="Times New Roman"/>
+          <w:sz w:val="24"/>
+          <w:szCs w:val="24"/>
+        </w:rPr>
+        <w:t xml:space="preserve"> in the legend</w:t>
+      </w:r>
+      <w:r>
+        <w:rPr>
+          <w:rFonts w:ascii="Times New Roman" w:hAnsi="Times New Roman" w:cs="Times New Roman"/>
+          <w:sz w:val="24"/>
+          <w:szCs w:val="24"/>
+        </w:rPr>
+        <w:t xml:space="preserve">. </w:t>
+      </w:r>
+      <w:r>
+        <w:rPr>
+          <w:rFonts w:ascii="Times New Roman" w:hAnsi="Times New Roman" w:cs="Times New Roman"/>
+          <w:sz w:val="24"/>
+          <w:szCs w:val="24"/>
+        </w:rPr>
+        <w:t xml:space="preserve">Based on the data in Fig 1, </w:t>
+      </w:r>
+      <w:r>
+        <w:rPr>
+          <w:rFonts w:ascii="Times New Roman" w:hAnsi="Times New Roman" w:cs="Times New Roman"/>
+          <w:sz w:val="24"/>
+          <w:szCs w:val="24"/>
+        </w:rPr>
+        <w:t xml:space="preserve">the </w:t>
+      </w:r>
+      <w:r>
+        <w:rPr>
+          <w:rFonts w:ascii="Times New Roman" w:hAnsi="Times New Roman" w:cs="Times New Roman"/>
+          <w:sz w:val="24"/>
+          <w:szCs w:val="24"/>
+        </w:rPr>
+        <w:t xml:space="preserve">highest number of home runs scored by players </w:t>
+      </w:r>
+      <w:r>
+        <w:rPr>
+          <w:rFonts w:ascii="Times New Roman" w:hAnsi="Times New Roman" w:cs="Times New Roman"/>
+          <w:sz w:val="24"/>
+          <w:szCs w:val="24"/>
+        </w:rPr>
+        <w:t>falls into</w:t>
+      </w:r>
+      <w:r>
+        <w:rPr>
+          <w:rFonts w:ascii="Times New Roman" w:hAnsi="Times New Roman" w:cs="Times New Roman"/>
+          <w:sz w:val="24"/>
+          <w:szCs w:val="24"/>
+        </w:rPr>
+        <w:t xml:space="preserve"> weight category</w:t>
       </w:r>
       <w:r>
         <w:rPr>
@@ -856,15 +1346,115 @@
           <w:sz w:val="24"/>
           <w:szCs w:val="24"/>
         </w:rPr>
-        <w:t>with</w:t>
-      </w:r>
-      <w:r>
-        <w:rPr>
-          <w:rFonts w:ascii="Times New Roman" w:hAnsi="Times New Roman" w:cs="Times New Roman"/>
-          <w:sz w:val="24"/>
-          <w:szCs w:val="24"/>
-        </w:rPr>
-        <w:t xml:space="preserve"> average home runs per weight category</w:t>
+        <w:t>209</w:t>
+      </w:r>
+      <w:r>
+        <w:rPr>
+          <w:rFonts w:ascii="Times New Roman" w:hAnsi="Times New Roman" w:cs="Times New Roman"/>
+          <w:sz w:val="24"/>
+          <w:szCs w:val="24"/>
+        </w:rPr>
+        <w:t xml:space="preserve"> pounds</w:t>
+      </w:r>
+      <w:r>
+        <w:rPr>
+          <w:rFonts w:ascii="Times New Roman" w:hAnsi="Times New Roman" w:cs="Times New Roman"/>
+          <w:sz w:val="24"/>
+          <w:szCs w:val="24"/>
+        </w:rPr>
+        <w:t>. The next highest is the weight category</w:t>
+      </w:r>
+      <w:r>
+        <w:rPr>
+          <w:rFonts w:ascii="Times New Roman" w:hAnsi="Times New Roman" w:cs="Times New Roman"/>
+          <w:sz w:val="24"/>
+          <w:szCs w:val="24"/>
+        </w:rPr>
+        <w:t xml:space="preserve"> 201</w:t>
+      </w:r>
+      <w:r>
+        <w:rPr>
+          <w:rFonts w:ascii="Times New Roman" w:hAnsi="Times New Roman" w:cs="Times New Roman"/>
+          <w:sz w:val="24"/>
+          <w:szCs w:val="24"/>
+        </w:rPr>
+        <w:t xml:space="preserve"> pounds</w:t>
+      </w:r>
+      <w:r>
+        <w:rPr>
+          <w:rFonts w:ascii="Times New Roman" w:hAnsi="Times New Roman" w:cs="Times New Roman"/>
+          <w:sz w:val="24"/>
+          <w:szCs w:val="24"/>
+        </w:rPr>
+        <w:t>.</w:t>
+      </w:r>
+    </w:p>
+    <w:p>
+      <w:pPr>
+        <w:ind w:firstLine="720"/>
+        <w:rPr>
+          <w:rFonts w:ascii="Times New Roman" w:hAnsi="Times New Roman" w:cs="Times New Roman"/>
+          <w:sz w:val="24"/>
+          <w:szCs w:val="24"/>
+        </w:rPr>
+      </w:pPr>
+      <w:r>
+        <w:rPr>
+          <w:rFonts w:ascii="Times New Roman" w:hAnsi="Times New Roman" w:cs="Times New Roman"/>
+          <w:sz w:val="24"/>
+          <w:szCs w:val="24"/>
+        </w:rPr>
+        <w:t>T</w:t>
+      </w:r>
+      <w:r>
+        <w:rPr>
+          <w:rFonts w:ascii="Times New Roman" w:hAnsi="Times New Roman" w:cs="Times New Roman"/>
+          <w:sz w:val="24"/>
+          <w:szCs w:val="24"/>
+        </w:rPr>
+        <w:t xml:space="preserve">he average of home runs for each </w:t>
+      </w:r>
+      <w:r>
+        <w:rPr>
+          <w:rFonts w:ascii="Times New Roman" w:hAnsi="Times New Roman" w:cs="Times New Roman"/>
+          <w:sz w:val="24"/>
+          <w:szCs w:val="24"/>
+        </w:rPr>
+        <w:t>height</w:t>
+      </w:r>
+      <w:r>
+        <w:rPr>
+          <w:rFonts w:ascii="Times New Roman" w:hAnsi="Times New Roman" w:cs="Times New Roman"/>
+          <w:sz w:val="24"/>
+          <w:szCs w:val="24"/>
+        </w:rPr>
+        <w:t xml:space="preserve"> category </w:t>
+      </w:r>
+      <w:proofErr w:type="gramStart"/>
+      <w:r>
+        <w:rPr>
+          <w:rFonts w:ascii="Times New Roman" w:hAnsi="Times New Roman" w:cs="Times New Roman"/>
+          <w:sz w:val="24"/>
+          <w:szCs w:val="24"/>
+        </w:rPr>
+        <w:t xml:space="preserve">is </w:t>
+      </w:r>
+      <w:r>
+        <w:rPr>
+          <w:rFonts w:ascii="Times New Roman" w:hAnsi="Times New Roman" w:cs="Times New Roman"/>
+          <w:sz w:val="24"/>
+          <w:szCs w:val="24"/>
+        </w:rPr>
+        <w:t>shown</w:t>
+      </w:r>
+      <w:proofErr w:type="gramEnd"/>
+      <w:r>
+        <w:rPr>
+          <w:rFonts w:ascii="Times New Roman" w:hAnsi="Times New Roman" w:cs="Times New Roman"/>
+          <w:sz w:val="24"/>
+          <w:szCs w:val="24"/>
+        </w:rPr>
+        <w:t xml:space="preserve"> in Fig 2</w:t>
       </w:r>
       <w:r>
         <w:rPr>
@@ -873,328 +1463,838 @@
           <w:szCs w:val="24"/>
         </w:rPr>
         <w:t xml:space="preserve">. </w:t>
+      </w:r>
+      <w:r>
+        <w:rPr>
+          <w:rFonts w:ascii="Times New Roman" w:hAnsi="Times New Roman" w:cs="Times New Roman"/>
+          <w:sz w:val="24"/>
+          <w:szCs w:val="24"/>
+        </w:rPr>
+        <w:t xml:space="preserve">Similar to Fig 1, in </w:t>
+      </w:r>
+      <w:r>
+        <w:rPr>
+          <w:rFonts w:ascii="Times New Roman" w:hAnsi="Times New Roman" w:cs="Times New Roman"/>
+          <w:sz w:val="24"/>
+          <w:szCs w:val="24"/>
+        </w:rPr>
+        <w:t>Fig 2</w:t>
+      </w:r>
+      <w:r>
+        <w:rPr>
+          <w:rFonts w:ascii="Times New Roman" w:hAnsi="Times New Roman" w:cs="Times New Roman"/>
+          <w:sz w:val="24"/>
+          <w:szCs w:val="24"/>
+        </w:rPr>
+        <w:t xml:space="preserve"> also</w:t>
+      </w:r>
+      <w:r>
+        <w:rPr>
+          <w:rFonts w:ascii="Times New Roman" w:hAnsi="Times New Roman" w:cs="Times New Roman"/>
+          <w:sz w:val="24"/>
+          <w:szCs w:val="24"/>
+        </w:rPr>
+        <w:t>, the data separated based on handedness (</w:t>
+      </w:r>
+      <w:r>
+        <w:rPr>
+          <w:rFonts w:ascii="Times New Roman" w:hAnsi="Times New Roman" w:cs="Times New Roman"/>
+          <w:sz w:val="24"/>
+          <w:szCs w:val="24"/>
+        </w:rPr>
+        <w:t>B, L and R</w:t>
+      </w:r>
+      <w:r>
+        <w:rPr>
+          <w:rFonts w:ascii="Times New Roman" w:hAnsi="Times New Roman" w:cs="Times New Roman"/>
+          <w:sz w:val="24"/>
+          <w:szCs w:val="24"/>
+        </w:rPr>
+        <w:t>)</w:t>
+      </w:r>
+      <w:r>
+        <w:rPr>
+          <w:rFonts w:ascii="Times New Roman" w:hAnsi="Times New Roman" w:cs="Times New Roman"/>
+          <w:sz w:val="24"/>
+          <w:szCs w:val="24"/>
+        </w:rPr>
+        <w:t>.</w:t>
+      </w:r>
+      <w:r>
+        <w:rPr>
+          <w:rFonts w:ascii="Times New Roman" w:hAnsi="Times New Roman" w:cs="Times New Roman"/>
+          <w:sz w:val="24"/>
+          <w:szCs w:val="24"/>
+        </w:rPr>
+        <w:t xml:space="preserve"> T</w:t>
+      </w:r>
+      <w:r>
+        <w:rPr>
+          <w:rFonts w:ascii="Times New Roman" w:hAnsi="Times New Roman" w:cs="Times New Roman"/>
+          <w:sz w:val="24"/>
+          <w:szCs w:val="24"/>
+        </w:rPr>
+        <w:t xml:space="preserve">he </w:t>
+      </w:r>
+      <w:r>
+        <w:rPr>
+          <w:rFonts w:ascii="Times New Roman" w:hAnsi="Times New Roman" w:cs="Times New Roman"/>
+          <w:sz w:val="24"/>
+          <w:szCs w:val="24"/>
+        </w:rPr>
+        <w:t xml:space="preserve">highest number of home runs scored by </w:t>
+      </w:r>
+      <w:proofErr w:type="gramStart"/>
+      <w:r>
+        <w:rPr>
+          <w:rFonts w:ascii="Times New Roman" w:hAnsi="Times New Roman" w:cs="Times New Roman"/>
+          <w:sz w:val="24"/>
+          <w:szCs w:val="24"/>
+        </w:rPr>
+        <w:t>players</w:t>
+      </w:r>
+      <w:proofErr w:type="gramEnd"/>
+      <w:r>
+        <w:rPr>
+          <w:rFonts w:ascii="Times New Roman" w:hAnsi="Times New Roman" w:cs="Times New Roman"/>
+          <w:sz w:val="24"/>
+          <w:szCs w:val="24"/>
+        </w:rPr>
+        <w:t xml:space="preserve"> </w:t>
+      </w:r>
+      <w:r>
+        <w:rPr>
+          <w:rFonts w:ascii="Times New Roman" w:hAnsi="Times New Roman" w:cs="Times New Roman"/>
+          <w:sz w:val="24"/>
+          <w:szCs w:val="24"/>
+        </w:rPr>
+        <w:t xml:space="preserve">falls into </w:t>
+      </w:r>
+      <w:r>
+        <w:rPr>
+          <w:rFonts w:ascii="Times New Roman" w:hAnsi="Times New Roman" w:cs="Times New Roman"/>
+          <w:sz w:val="24"/>
+          <w:szCs w:val="24"/>
+        </w:rPr>
+        <w:t>height</w:t>
+      </w:r>
+      <w:r>
+        <w:rPr>
+          <w:rFonts w:ascii="Times New Roman" w:hAnsi="Times New Roman" w:cs="Times New Roman"/>
+          <w:sz w:val="24"/>
+          <w:szCs w:val="24"/>
+        </w:rPr>
+        <w:t xml:space="preserve"> category </w:t>
+      </w:r>
+      <w:r>
+        <w:rPr>
+          <w:rFonts w:ascii="Times New Roman" w:hAnsi="Times New Roman" w:cs="Times New Roman"/>
+          <w:sz w:val="24"/>
+          <w:szCs w:val="24"/>
+        </w:rPr>
+        <w:t>67 inches</w:t>
+      </w:r>
+      <w:r>
+        <w:rPr>
+          <w:rFonts w:ascii="Times New Roman" w:hAnsi="Times New Roman" w:cs="Times New Roman"/>
+          <w:sz w:val="24"/>
+          <w:szCs w:val="24"/>
+        </w:rPr>
+        <w:t>,</w:t>
+      </w:r>
+      <w:r>
+        <w:rPr>
+          <w:rFonts w:ascii="Times New Roman" w:hAnsi="Times New Roman" w:cs="Times New Roman"/>
+          <w:sz w:val="24"/>
+          <w:szCs w:val="24"/>
+        </w:rPr>
+        <w:t xml:space="preserve"> and the next highest is in height category</w:t>
+      </w:r>
+      <w:r>
+        <w:rPr>
+          <w:rFonts w:ascii="Times New Roman" w:hAnsi="Times New Roman" w:cs="Times New Roman"/>
+          <w:sz w:val="24"/>
+          <w:szCs w:val="24"/>
+        </w:rPr>
+        <w:t xml:space="preserve"> </w:t>
+      </w:r>
+      <w:r>
+        <w:rPr>
+          <w:rFonts w:ascii="Times New Roman" w:hAnsi="Times New Roman" w:cs="Times New Roman"/>
+          <w:sz w:val="24"/>
+          <w:szCs w:val="24"/>
+        </w:rPr>
+        <w:t>74 inches</w:t>
+      </w:r>
+      <w:r>
+        <w:rPr>
+          <w:rFonts w:ascii="Times New Roman" w:hAnsi="Times New Roman" w:cs="Times New Roman"/>
+          <w:sz w:val="24"/>
+          <w:szCs w:val="24"/>
+        </w:rPr>
+        <w:t>.</w:t>
+      </w:r>
+    </w:p>
+    <w:p>
+      <w:pPr>
+        <w:ind w:firstLine="720"/>
+        <w:rPr>
+          <w:rFonts w:ascii="Times New Roman" w:hAnsi="Times New Roman" w:cs="Times New Roman"/>
+          <w:sz w:val="24"/>
+          <w:szCs w:val="24"/>
+        </w:rPr>
+      </w:pPr>
+      <w:r>
+        <w:rPr>
+          <w:rFonts w:ascii="Times New Roman" w:hAnsi="Times New Roman" w:cs="Times New Roman"/>
+          <w:sz w:val="24"/>
+          <w:szCs w:val="24"/>
+        </w:rPr>
+        <w:t>Fig 3 shows the home r</w:t>
+      </w:r>
+      <w:r>
+        <w:rPr>
+          <w:rFonts w:ascii="Times New Roman" w:hAnsi="Times New Roman" w:cs="Times New Roman"/>
+          <w:sz w:val="24"/>
+          <w:szCs w:val="24"/>
+        </w:rPr>
+        <w:t xml:space="preserve">uns </w:t>
+      </w:r>
+      <w:r>
+        <w:rPr>
+          <w:rFonts w:ascii="Times New Roman" w:hAnsi="Times New Roman" w:cs="Times New Roman"/>
+          <w:sz w:val="24"/>
+          <w:szCs w:val="24"/>
+        </w:rPr>
+        <w:t xml:space="preserve">scored by </w:t>
+      </w:r>
+      <w:r>
+        <w:rPr>
+          <w:rFonts w:ascii="Times New Roman" w:hAnsi="Times New Roman" w:cs="Times New Roman"/>
+          <w:sz w:val="24"/>
+          <w:szCs w:val="24"/>
+        </w:rPr>
+        <w:t xml:space="preserve">each </w:t>
+      </w:r>
+      <w:r>
+        <w:rPr>
+          <w:rFonts w:ascii="Times New Roman" w:hAnsi="Times New Roman" w:cs="Times New Roman"/>
+          <w:sz w:val="24"/>
+          <w:szCs w:val="24"/>
+        </w:rPr>
+        <w:t>player</w:t>
+      </w:r>
+      <w:r>
+        <w:rPr>
+          <w:rFonts w:ascii="Times New Roman" w:hAnsi="Times New Roman" w:cs="Times New Roman"/>
+          <w:sz w:val="24"/>
+          <w:szCs w:val="24"/>
+        </w:rPr>
+        <w:t>. This</w:t>
+      </w:r>
+      <w:r>
+        <w:rPr>
+          <w:rFonts w:ascii="Times New Roman" w:hAnsi="Times New Roman" w:cs="Times New Roman"/>
+          <w:sz w:val="24"/>
+          <w:szCs w:val="24"/>
+        </w:rPr>
+        <w:t xml:space="preserve"> </w:t>
+      </w:r>
+      <w:proofErr w:type="gramStart"/>
+      <w:r>
+        <w:rPr>
+          <w:rFonts w:ascii="Times New Roman" w:hAnsi="Times New Roman" w:cs="Times New Roman"/>
+          <w:sz w:val="24"/>
+          <w:szCs w:val="24"/>
+        </w:rPr>
+        <w:t xml:space="preserve">is </w:t>
+      </w:r>
+      <w:r>
+        <w:rPr>
+          <w:rFonts w:ascii="Times New Roman" w:hAnsi="Times New Roman" w:cs="Times New Roman"/>
+          <w:sz w:val="24"/>
+          <w:szCs w:val="24"/>
+        </w:rPr>
+        <w:t>broken down</w:t>
+      </w:r>
+      <w:proofErr w:type="gramEnd"/>
+      <w:r>
+        <w:rPr>
+          <w:rFonts w:ascii="Times New Roman" w:hAnsi="Times New Roman" w:cs="Times New Roman"/>
+          <w:sz w:val="24"/>
+          <w:szCs w:val="24"/>
+        </w:rPr>
+        <w:t xml:space="preserve"> by </w:t>
+      </w:r>
+      <w:r>
+        <w:rPr>
+          <w:rFonts w:ascii="Times New Roman" w:hAnsi="Times New Roman" w:cs="Times New Roman"/>
+          <w:sz w:val="24"/>
+          <w:szCs w:val="24"/>
+        </w:rPr>
+        <w:t>w</w:t>
+      </w:r>
+      <w:r>
+        <w:rPr>
+          <w:rFonts w:ascii="Times New Roman" w:hAnsi="Times New Roman" w:cs="Times New Roman"/>
+          <w:sz w:val="24"/>
+          <w:szCs w:val="24"/>
+        </w:rPr>
+        <w:t xml:space="preserve">eight </w:t>
+      </w:r>
+      <w:r>
+        <w:rPr>
+          <w:rFonts w:ascii="Times New Roman" w:hAnsi="Times New Roman" w:cs="Times New Roman"/>
+          <w:sz w:val="24"/>
+          <w:szCs w:val="24"/>
+        </w:rPr>
+        <w:t>and h</w:t>
+      </w:r>
+      <w:r>
+        <w:rPr>
+          <w:rFonts w:ascii="Times New Roman" w:hAnsi="Times New Roman" w:cs="Times New Roman"/>
+          <w:sz w:val="24"/>
+          <w:szCs w:val="24"/>
+        </w:rPr>
+        <w:t>eight</w:t>
+      </w:r>
+      <w:r>
+        <w:rPr>
+          <w:rFonts w:ascii="Times New Roman" w:hAnsi="Times New Roman" w:cs="Times New Roman"/>
+          <w:sz w:val="24"/>
+          <w:szCs w:val="24"/>
+        </w:rPr>
+        <w:t xml:space="preserve"> of </w:t>
+      </w:r>
+      <w:r>
+        <w:rPr>
+          <w:rFonts w:ascii="Times New Roman" w:hAnsi="Times New Roman" w:cs="Times New Roman"/>
+          <w:sz w:val="24"/>
+          <w:szCs w:val="24"/>
+        </w:rPr>
+        <w:t xml:space="preserve">the </w:t>
+      </w:r>
+      <w:r>
+        <w:rPr>
+          <w:rFonts w:ascii="Times New Roman" w:hAnsi="Times New Roman" w:cs="Times New Roman"/>
+          <w:sz w:val="24"/>
+          <w:szCs w:val="24"/>
+        </w:rPr>
+        <w:t>player</w:t>
+      </w:r>
+      <w:r>
+        <w:rPr>
+          <w:rFonts w:ascii="Times New Roman" w:hAnsi="Times New Roman" w:cs="Times New Roman"/>
+          <w:sz w:val="24"/>
+          <w:szCs w:val="24"/>
+        </w:rPr>
+        <w:t>.  Color shows details ab</w:t>
+      </w:r>
+      <w:r>
+        <w:rPr>
+          <w:rFonts w:ascii="Times New Roman" w:hAnsi="Times New Roman" w:cs="Times New Roman"/>
+          <w:sz w:val="24"/>
+          <w:szCs w:val="24"/>
+        </w:rPr>
+        <w:t>out h</w:t>
+      </w:r>
+      <w:r>
+        <w:rPr>
+          <w:rFonts w:ascii="Times New Roman" w:hAnsi="Times New Roman" w:cs="Times New Roman"/>
+          <w:sz w:val="24"/>
+          <w:szCs w:val="24"/>
+        </w:rPr>
+        <w:t xml:space="preserve">andedness. The data </w:t>
+      </w:r>
+      <w:proofErr w:type="gramStart"/>
+      <w:r>
+        <w:rPr>
+          <w:rFonts w:ascii="Times New Roman" w:hAnsi="Times New Roman" w:cs="Times New Roman"/>
+          <w:sz w:val="24"/>
+          <w:szCs w:val="24"/>
+        </w:rPr>
+        <w:t>is filtered</w:t>
+      </w:r>
+      <w:proofErr w:type="gramEnd"/>
+      <w:r>
+        <w:rPr>
+          <w:rFonts w:ascii="Times New Roman" w:hAnsi="Times New Roman" w:cs="Times New Roman"/>
+          <w:sz w:val="24"/>
+          <w:szCs w:val="24"/>
+        </w:rPr>
+        <w:t xml:space="preserve"> on </w:t>
+      </w:r>
+      <w:r>
+        <w:rPr>
+          <w:rFonts w:ascii="Times New Roman" w:hAnsi="Times New Roman" w:cs="Times New Roman"/>
+          <w:sz w:val="24"/>
+          <w:szCs w:val="24"/>
+        </w:rPr>
+        <w:t>home r</w:t>
+      </w:r>
+      <w:r>
+        <w:rPr>
+          <w:rFonts w:ascii="Times New Roman" w:hAnsi="Times New Roman" w:cs="Times New Roman"/>
+          <w:sz w:val="24"/>
+          <w:szCs w:val="24"/>
+        </w:rPr>
+        <w:t xml:space="preserve">uns, which includes values greater than or equal to 350. </w:t>
+      </w:r>
+      <w:r>
+        <w:rPr>
+          <w:rFonts w:ascii="Times New Roman" w:hAnsi="Times New Roman" w:cs="Times New Roman"/>
+          <w:sz w:val="24"/>
+          <w:szCs w:val="24"/>
+        </w:rPr>
+        <w:t xml:space="preserve">The </w:t>
+      </w:r>
+      <w:r>
+        <w:rPr>
+          <w:rFonts w:ascii="Times New Roman" w:hAnsi="Times New Roman" w:cs="Times New Roman"/>
+          <w:sz w:val="24"/>
+          <w:szCs w:val="24"/>
+        </w:rPr>
+        <w:t>player who scored most runs was Reggie Jackson (height: 72 inches, weight: 95 pounds, left handed), followed by Mike Schmidt (</w:t>
+      </w:r>
+      <w:r>
+        <w:rPr>
+          <w:rFonts w:ascii="Times New Roman" w:hAnsi="Times New Roman" w:cs="Times New Roman"/>
+          <w:sz w:val="24"/>
+          <w:szCs w:val="24"/>
+        </w:rPr>
+        <w:t>height: 74</w:t>
+      </w:r>
+      <w:r>
+        <w:rPr>
+          <w:rFonts w:ascii="Times New Roman" w:hAnsi="Times New Roman" w:cs="Times New Roman"/>
+          <w:sz w:val="24"/>
+          <w:szCs w:val="24"/>
+        </w:rPr>
+        <w:t xml:space="preserve"> inches, weight: </w:t>
+      </w:r>
+      <w:r>
+        <w:rPr>
+          <w:rFonts w:ascii="Times New Roman" w:hAnsi="Times New Roman" w:cs="Times New Roman"/>
+          <w:sz w:val="24"/>
+          <w:szCs w:val="24"/>
+        </w:rPr>
+        <w:t>195</w:t>
+      </w:r>
+      <w:r>
+        <w:rPr>
+          <w:rFonts w:ascii="Times New Roman" w:hAnsi="Times New Roman" w:cs="Times New Roman"/>
+          <w:sz w:val="24"/>
+          <w:szCs w:val="24"/>
+        </w:rPr>
+        <w:t xml:space="preserve"> pounds, </w:t>
+      </w:r>
+      <w:r>
+        <w:rPr>
+          <w:rFonts w:ascii="Times New Roman" w:hAnsi="Times New Roman" w:cs="Times New Roman"/>
+          <w:sz w:val="24"/>
+          <w:szCs w:val="24"/>
+        </w:rPr>
+        <w:t>right</w:t>
+      </w:r>
+      <w:r>
+        <w:rPr>
+          <w:rFonts w:ascii="Times New Roman" w:hAnsi="Times New Roman" w:cs="Times New Roman"/>
+          <w:sz w:val="24"/>
+          <w:szCs w:val="24"/>
+        </w:rPr>
+        <w:t xml:space="preserve"> handed</w:t>
+      </w:r>
+      <w:r>
+        <w:rPr>
+          <w:rFonts w:ascii="Times New Roman" w:hAnsi="Times New Roman" w:cs="Times New Roman"/>
+          <w:sz w:val="24"/>
+          <w:szCs w:val="24"/>
+        </w:rPr>
+        <w:t>).</w:t>
+      </w:r>
+      <w:r>
+        <w:rPr>
+          <w:rFonts w:ascii="Times New Roman" w:hAnsi="Times New Roman" w:cs="Times New Roman"/>
+          <w:sz w:val="24"/>
+          <w:szCs w:val="24"/>
+        </w:rPr>
+        <w:t xml:space="preserve"> Surprisingly, majority of top five players </w:t>
+      </w:r>
+      <w:proofErr w:type="gramStart"/>
+      <w:r>
+        <w:rPr>
+          <w:rFonts w:ascii="Times New Roman" w:hAnsi="Times New Roman" w:cs="Times New Roman"/>
+          <w:sz w:val="24"/>
+          <w:szCs w:val="24"/>
+        </w:rPr>
+        <w:t>are left handed</w:t>
+      </w:r>
+      <w:proofErr w:type="gramEnd"/>
+      <w:r>
+        <w:rPr>
+          <w:rFonts w:ascii="Times New Roman" w:hAnsi="Times New Roman" w:cs="Times New Roman"/>
+          <w:sz w:val="24"/>
+          <w:szCs w:val="24"/>
+        </w:rPr>
+        <w:t xml:space="preserve"> despite the fact that majority of players in the dataset are right handed. </w:t>
+      </w:r>
+    </w:p>
+    <w:p>
+      <w:pPr>
+        <w:ind w:firstLine="720"/>
+        <w:rPr>
+          <w:rFonts w:ascii="Times New Roman" w:hAnsi="Times New Roman" w:cs="Times New Roman"/>
+          <w:sz w:val="24"/>
+          <w:szCs w:val="24"/>
+        </w:rPr>
+      </w:pPr>
+      <w:r>
+        <w:rPr>
+          <w:rFonts w:ascii="Times New Roman" w:hAnsi="Times New Roman" w:cs="Times New Roman"/>
+          <w:sz w:val="24"/>
+          <w:szCs w:val="24"/>
+        </w:rPr>
+        <w:t xml:space="preserve">The </w:t>
+      </w:r>
+      <w:r>
+        <w:rPr>
+          <w:rFonts w:ascii="Times New Roman" w:hAnsi="Times New Roman" w:cs="Times New Roman"/>
+          <w:sz w:val="24"/>
+          <w:szCs w:val="24"/>
+        </w:rPr>
+        <w:t xml:space="preserve">duration </w:t>
+      </w:r>
+      <w:r>
+        <w:rPr>
+          <w:rFonts w:ascii="Times New Roman" w:hAnsi="Times New Roman" w:cs="Times New Roman"/>
+          <w:sz w:val="24"/>
+          <w:szCs w:val="24"/>
+        </w:rPr>
+        <w:t>of</w:t>
+      </w:r>
+      <w:r>
+        <w:rPr>
+          <w:rFonts w:ascii="Times New Roman" w:hAnsi="Times New Roman" w:cs="Times New Roman"/>
+          <w:sz w:val="24"/>
+          <w:szCs w:val="24"/>
+        </w:rPr>
+        <w:t xml:space="preserve"> data collect</w:t>
+      </w:r>
+      <w:r>
+        <w:rPr>
+          <w:rFonts w:ascii="Times New Roman" w:hAnsi="Times New Roman" w:cs="Times New Roman"/>
+          <w:sz w:val="24"/>
+          <w:szCs w:val="24"/>
+        </w:rPr>
+        <w:t xml:space="preserve">ion </w:t>
+      </w:r>
+      <w:proofErr w:type="gramStart"/>
+      <w:r>
+        <w:rPr>
+          <w:rFonts w:ascii="Times New Roman" w:hAnsi="Times New Roman" w:cs="Times New Roman"/>
+          <w:sz w:val="24"/>
+          <w:szCs w:val="24"/>
+        </w:rPr>
+        <w:t>is not mentioned</w:t>
+      </w:r>
+      <w:proofErr w:type="gramEnd"/>
+      <w:r>
+        <w:rPr>
+          <w:rFonts w:ascii="Times New Roman" w:hAnsi="Times New Roman" w:cs="Times New Roman"/>
+          <w:sz w:val="24"/>
+          <w:szCs w:val="24"/>
+        </w:rPr>
+        <w:t xml:space="preserve"> with the data</w:t>
+      </w:r>
+      <w:r>
+        <w:rPr>
+          <w:rFonts w:ascii="Times New Roman" w:hAnsi="Times New Roman" w:cs="Times New Roman"/>
+          <w:sz w:val="24"/>
+          <w:szCs w:val="24"/>
+        </w:rPr>
+        <w:t>set</w:t>
+      </w:r>
+      <w:r>
+        <w:rPr>
+          <w:rFonts w:ascii="Times New Roman" w:hAnsi="Times New Roman" w:cs="Times New Roman"/>
+          <w:sz w:val="24"/>
+          <w:szCs w:val="24"/>
+        </w:rPr>
+        <w:t xml:space="preserve">. Therefore, it </w:t>
+      </w:r>
+      <w:proofErr w:type="gramStart"/>
+      <w:r>
+        <w:rPr>
+          <w:rFonts w:ascii="Times New Roman" w:hAnsi="Times New Roman" w:cs="Times New Roman"/>
+          <w:sz w:val="24"/>
+          <w:szCs w:val="24"/>
+        </w:rPr>
+        <w:t xml:space="preserve">is </w:t>
+      </w:r>
+      <w:r>
+        <w:rPr>
+          <w:rFonts w:ascii="Times New Roman" w:hAnsi="Times New Roman" w:cs="Times New Roman"/>
+          <w:sz w:val="24"/>
+          <w:szCs w:val="24"/>
+        </w:rPr>
+        <w:t>assumed</w:t>
+      </w:r>
+      <w:proofErr w:type="gramEnd"/>
+      <w:r>
+        <w:rPr>
+          <w:rFonts w:ascii="Times New Roman" w:hAnsi="Times New Roman" w:cs="Times New Roman"/>
+          <w:sz w:val="24"/>
+          <w:szCs w:val="24"/>
+        </w:rPr>
+        <w:t xml:space="preserve"> that the data </w:t>
+      </w:r>
+      <w:r>
+        <w:rPr>
+          <w:rFonts w:ascii="Times New Roman" w:hAnsi="Times New Roman" w:cs="Times New Roman"/>
+          <w:sz w:val="24"/>
+          <w:szCs w:val="24"/>
+        </w:rPr>
+        <w:t xml:space="preserve">was </w:t>
+      </w:r>
+      <w:r>
+        <w:rPr>
+          <w:rFonts w:ascii="Times New Roman" w:hAnsi="Times New Roman" w:cs="Times New Roman"/>
+          <w:sz w:val="24"/>
+          <w:szCs w:val="24"/>
+        </w:rPr>
+        <w:t>collected for the player</w:t>
+      </w:r>
+      <w:r>
+        <w:rPr>
+          <w:rFonts w:ascii="Times New Roman" w:hAnsi="Times New Roman" w:cs="Times New Roman"/>
+          <w:sz w:val="24"/>
+          <w:szCs w:val="24"/>
+        </w:rPr>
+        <w:t>’</w:t>
+      </w:r>
+      <w:r>
+        <w:rPr>
+          <w:rFonts w:ascii="Times New Roman" w:hAnsi="Times New Roman" w:cs="Times New Roman"/>
+          <w:sz w:val="24"/>
+          <w:szCs w:val="24"/>
+        </w:rPr>
+        <w:t>s entire car</w:t>
+      </w:r>
+      <w:r>
+        <w:rPr>
+          <w:rFonts w:ascii="Times New Roman" w:hAnsi="Times New Roman" w:cs="Times New Roman"/>
+          <w:sz w:val="24"/>
+          <w:szCs w:val="24"/>
+        </w:rPr>
+        <w:t>ee</w:t>
+      </w:r>
+      <w:r>
+        <w:rPr>
+          <w:rFonts w:ascii="Times New Roman" w:hAnsi="Times New Roman" w:cs="Times New Roman"/>
+          <w:sz w:val="24"/>
+          <w:szCs w:val="24"/>
+        </w:rPr>
+        <w:t>r as a batter on major games.</w:t>
+      </w:r>
+    </w:p>
+    <w:p>
+      <w:pPr>
+        <w:rPr>
+          <w:rFonts w:ascii="Times New Roman" w:hAnsi="Times New Roman" w:cs="Times New Roman"/>
+          <w:sz w:val="24"/>
+          <w:szCs w:val="24"/>
+        </w:rPr>
+      </w:pPr>
+    </w:p>
+    <w:p>
+      <w:pPr>
+        <w:rPr>
+          <w:rFonts w:ascii="Times New Roman" w:hAnsi="Times New Roman" w:cs="Times New Roman"/>
+          <w:sz w:val="24"/>
+          <w:szCs w:val="24"/>
+        </w:rPr>
+      </w:pPr>
+      <w:r>
+        <w:rPr>
+          <w:rFonts w:ascii="Times New Roman" w:hAnsi="Times New Roman" w:cs="Times New Roman"/>
+          <w:sz w:val="24"/>
+          <w:szCs w:val="24"/>
+        </w:rPr>
+        <w:t>Feedback</w:t>
+      </w:r>
+    </w:p>
+    <w:p>
+      <w:pPr>
+        <w:ind w:firstLine="720"/>
+        <w:rPr>
+          <w:rFonts w:ascii="Times New Roman" w:hAnsi="Times New Roman" w:cs="Times New Roman"/>
+          <w:sz w:val="24"/>
+          <w:szCs w:val="24"/>
+        </w:rPr>
+      </w:pPr>
+      <w:r>
+        <w:rPr>
+          <w:rFonts w:ascii="Times New Roman" w:hAnsi="Times New Roman" w:cs="Times New Roman"/>
+          <w:sz w:val="24"/>
+          <w:szCs w:val="24"/>
+        </w:rPr>
+        <w:t xml:space="preserve">The graphs are easy to read. When hovering over the tabs it clearly shows what </w:t>
+      </w:r>
+      <w:proofErr w:type="gramStart"/>
+      <w:r>
+        <w:rPr>
+          <w:rFonts w:ascii="Times New Roman" w:hAnsi="Times New Roman" w:cs="Times New Roman"/>
+          <w:sz w:val="24"/>
+          <w:szCs w:val="24"/>
+        </w:rPr>
+        <w:t>details</w:t>
+      </w:r>
+      <w:proofErr w:type="gramEnd"/>
+      <w:r>
+        <w:rPr>
+          <w:rFonts w:ascii="Times New Roman" w:hAnsi="Times New Roman" w:cs="Times New Roman"/>
+          <w:sz w:val="24"/>
+          <w:szCs w:val="24"/>
+        </w:rPr>
+        <w:t xml:space="preserve"> the bar represents. </w:t>
+      </w:r>
+    </w:p>
+    <w:p>
+      <w:pPr>
+        <w:ind w:firstLine="720"/>
+        <w:rPr>
+          <w:rFonts w:ascii="Times New Roman" w:hAnsi="Times New Roman" w:cs="Times New Roman"/>
+          <w:sz w:val="24"/>
+          <w:szCs w:val="24"/>
+        </w:rPr>
+      </w:pPr>
+      <w:r>
+        <w:rPr>
+          <w:rFonts w:ascii="Times New Roman" w:hAnsi="Times New Roman" w:cs="Times New Roman"/>
+          <w:sz w:val="24"/>
+          <w:szCs w:val="24"/>
+        </w:rPr>
+        <w:t>The weight comparison of players and homeruns by weight of player should be side by side to interpret easily. Similarly, the homeruns by height and players by height should be side by side.</w:t>
+      </w:r>
+      <w:r>
+        <w:rPr>
+          <w:rFonts w:ascii="Times New Roman" w:hAnsi="Times New Roman" w:cs="Times New Roman"/>
+          <w:sz w:val="24"/>
+          <w:szCs w:val="24"/>
+        </w:rPr>
+        <w:t xml:space="preserve"> </w:t>
+      </w:r>
+      <w:r>
+        <w:rPr>
+          <w:rFonts w:ascii="Times New Roman" w:hAnsi="Times New Roman" w:cs="Times New Roman"/>
+          <w:sz w:val="24"/>
+          <w:szCs w:val="24"/>
+        </w:rPr>
+        <w:t>In addition</w:t>
+      </w:r>
+      <w:r>
+        <w:rPr>
+          <w:rFonts w:ascii="Times New Roman" w:hAnsi="Times New Roman" w:cs="Times New Roman"/>
+          <w:sz w:val="24"/>
+          <w:szCs w:val="24"/>
+        </w:rPr>
+        <w:t>, it is better if you could include units into plots.</w:t>
+      </w:r>
+      <w:r>
+        <w:rPr>
+          <w:rFonts w:ascii="Times New Roman" w:hAnsi="Times New Roman" w:cs="Times New Roman"/>
+          <w:sz w:val="24"/>
+          <w:szCs w:val="24"/>
+        </w:rPr>
+        <w:t xml:space="preserve"> Also, use same bin width for all the histograms to make </w:t>
+      </w:r>
+      <w:r>
+        <w:rPr>
+          <w:rFonts w:ascii="Times New Roman" w:hAnsi="Times New Roman" w:cs="Times New Roman"/>
+          <w:sz w:val="24"/>
+          <w:szCs w:val="24"/>
+        </w:rPr>
+        <w:t xml:space="preserve">them </w:t>
+      </w:r>
+      <w:r>
+        <w:rPr>
+          <w:rFonts w:ascii="Times New Roman" w:hAnsi="Times New Roman" w:cs="Times New Roman"/>
+          <w:sz w:val="24"/>
+          <w:szCs w:val="24"/>
+        </w:rPr>
+        <w:t>look nice.</w:t>
+      </w:r>
+    </w:p>
+    <w:p>
+      <w:pPr>
+        <w:ind w:firstLine="720"/>
+        <w:rPr>
+          <w:rFonts w:ascii="Times New Roman" w:hAnsi="Times New Roman" w:cs="Times New Roman"/>
+          <w:sz w:val="24"/>
+          <w:szCs w:val="24"/>
+        </w:rPr>
+      </w:pPr>
+      <w:r>
+        <w:rPr>
+          <w:rFonts w:ascii="Times New Roman" w:hAnsi="Times New Roman" w:cs="Times New Roman"/>
+          <w:sz w:val="24"/>
+          <w:szCs w:val="24"/>
+        </w:rPr>
+        <w:lastRenderedPageBreak/>
+        <w:t>Should you not also consider</w:t>
+      </w:r>
+      <w:r>
+        <w:rPr>
+          <w:rFonts w:ascii="Times New Roman" w:hAnsi="Times New Roman" w:cs="Times New Roman"/>
+          <w:sz w:val="24"/>
+          <w:szCs w:val="24"/>
+        </w:rPr>
+        <w:t xml:space="preserve"> how many games </w:t>
+      </w:r>
+      <w:r>
+        <w:rPr>
+          <w:rFonts w:ascii="Times New Roman" w:hAnsi="Times New Roman" w:cs="Times New Roman"/>
+          <w:sz w:val="24"/>
+          <w:szCs w:val="24"/>
+        </w:rPr>
+        <w:t>each</w:t>
+      </w:r>
+      <w:r>
+        <w:rPr>
+          <w:rFonts w:ascii="Times New Roman" w:hAnsi="Times New Roman" w:cs="Times New Roman"/>
+          <w:sz w:val="24"/>
+          <w:szCs w:val="24"/>
+        </w:rPr>
+        <w:t xml:space="preserve"> players played? That makes a difference in the homeruns they made. </w:t>
+      </w:r>
+      <w:proofErr w:type="gramStart"/>
+      <w:r>
+        <w:rPr>
+          <w:rFonts w:ascii="Times New Roman" w:hAnsi="Times New Roman" w:cs="Times New Roman"/>
+          <w:sz w:val="24"/>
+          <w:szCs w:val="24"/>
+        </w:rPr>
+        <w:t>Or</w:t>
+      </w:r>
+      <w:proofErr w:type="gramEnd"/>
+      <w:r>
+        <w:rPr>
+          <w:rFonts w:ascii="Times New Roman" w:hAnsi="Times New Roman" w:cs="Times New Roman"/>
+          <w:sz w:val="24"/>
+          <w:szCs w:val="24"/>
+        </w:rPr>
+        <w:t xml:space="preserve"> did all plyers play the same number of games?</w:t>
+      </w:r>
+      <w:r>
+        <w:rPr>
+          <w:rFonts w:ascii="Times New Roman" w:hAnsi="Times New Roman" w:cs="Times New Roman"/>
+          <w:sz w:val="24"/>
+          <w:szCs w:val="24"/>
+        </w:rPr>
+        <w:t xml:space="preserve"> This might play a vital role than weight or height.</w:t>
       </w:r>
       <w:bookmarkStart w:id="0" w:name="_GoBack"/>
       <w:bookmarkEnd w:id="0"/>
-    </w:p>
-    <w:p>
-      <w:pPr>
-        <w:rPr>
-          <w:rFonts w:ascii="Times New Roman" w:hAnsi="Times New Roman" w:cs="Times New Roman"/>
-          <w:sz w:val="24"/>
-          <w:szCs w:val="24"/>
-        </w:rPr>
-      </w:pPr>
-      <w:proofErr w:type="gramStart"/>
-      <w:r>
-        <w:rPr>
-          <w:rFonts w:ascii="Times New Roman" w:hAnsi="Times New Roman" w:cs="Times New Roman"/>
-          <w:sz w:val="24"/>
-          <w:szCs w:val="24"/>
-        </w:rPr>
-        <w:t>Average of Home Runs for each Weight.</w:t>
-      </w:r>
-      <w:proofErr w:type="gramEnd"/>
-      <w:r>
-        <w:rPr>
-          <w:rFonts w:ascii="Times New Roman" w:hAnsi="Times New Roman" w:cs="Times New Roman"/>
-          <w:sz w:val="24"/>
-          <w:szCs w:val="24"/>
-        </w:rPr>
-        <w:t xml:space="preserve"> The data </w:t>
-      </w:r>
-      <w:proofErr w:type="gramStart"/>
-      <w:r>
-        <w:rPr>
-          <w:rFonts w:ascii="Times New Roman" w:hAnsi="Times New Roman" w:cs="Times New Roman"/>
-          <w:sz w:val="24"/>
-          <w:szCs w:val="24"/>
-        </w:rPr>
-        <w:t>is filtered</w:t>
-      </w:r>
-      <w:proofErr w:type="gramEnd"/>
-      <w:r>
-        <w:rPr>
-          <w:rFonts w:ascii="Times New Roman" w:hAnsi="Times New Roman" w:cs="Times New Roman"/>
-          <w:sz w:val="24"/>
-          <w:szCs w:val="24"/>
-        </w:rPr>
-        <w:t xml:space="preserve"> on Handedness, which keeps B, L and R. The view </w:t>
-      </w:r>
-      <w:proofErr w:type="gramStart"/>
-      <w:r>
-        <w:rPr>
-          <w:rFonts w:ascii="Times New Roman" w:hAnsi="Times New Roman" w:cs="Times New Roman"/>
-          <w:sz w:val="24"/>
-          <w:szCs w:val="24"/>
-        </w:rPr>
-        <w:t>is filtered</w:t>
-      </w:r>
-      <w:proofErr w:type="gramEnd"/>
-      <w:r>
-        <w:rPr>
-          <w:rFonts w:ascii="Times New Roman" w:hAnsi="Times New Roman" w:cs="Times New Roman"/>
-          <w:sz w:val="24"/>
-          <w:szCs w:val="24"/>
-        </w:rPr>
-        <w:t xml:space="preserve"> on average of Home Runs, which includes values greater than or equal to 0.0.</w:t>
-      </w:r>
-    </w:p>
-    <w:p>
-      <w:pPr>
-        <w:rPr>
-          <w:rFonts w:ascii="Times New Roman" w:hAnsi="Times New Roman" w:cs="Times New Roman"/>
-          <w:sz w:val="24"/>
-          <w:szCs w:val="24"/>
-        </w:rPr>
-      </w:pPr>
-    </w:p>
-    <w:p>
-      <w:pPr>
-        <w:rPr>
-          <w:rFonts w:ascii="Times New Roman" w:hAnsi="Times New Roman" w:cs="Times New Roman"/>
-          <w:sz w:val="24"/>
-          <w:szCs w:val="24"/>
-        </w:rPr>
-      </w:pPr>
-      <w:r>
-        <w:rPr>
-          <w:rFonts w:ascii="Times New Roman" w:hAnsi="Times New Roman" w:cs="Times New Roman"/>
-          <w:sz w:val="24"/>
-          <w:szCs w:val="24"/>
-        </w:rPr>
-        <w:t>Figure 2: Height vs average home runs per each weight category</w:t>
-      </w:r>
-    </w:p>
-    <w:p>
-      <w:pPr>
-        <w:rPr>
-          <w:rFonts w:ascii="Times New Roman" w:hAnsi="Times New Roman" w:cs="Times New Roman"/>
-          <w:sz w:val="24"/>
-          <w:szCs w:val="24"/>
-        </w:rPr>
-      </w:pPr>
-      <w:proofErr w:type="gramStart"/>
-      <w:r>
-        <w:rPr>
-          <w:rFonts w:ascii="Times New Roman" w:hAnsi="Times New Roman" w:cs="Times New Roman"/>
-          <w:sz w:val="24"/>
-          <w:szCs w:val="24"/>
-        </w:rPr>
-        <w:t>Average of Home Runs for each Height.</w:t>
-      </w:r>
-      <w:proofErr w:type="gramEnd"/>
-      <w:r>
-        <w:rPr>
-          <w:rFonts w:ascii="Times New Roman" w:hAnsi="Times New Roman" w:cs="Times New Roman"/>
-          <w:sz w:val="24"/>
-          <w:szCs w:val="24"/>
-        </w:rPr>
-        <w:t xml:space="preserve"> The data </w:t>
-      </w:r>
-      <w:proofErr w:type="gramStart"/>
-      <w:r>
-        <w:rPr>
-          <w:rFonts w:ascii="Times New Roman" w:hAnsi="Times New Roman" w:cs="Times New Roman"/>
-          <w:sz w:val="24"/>
-          <w:szCs w:val="24"/>
-        </w:rPr>
-        <w:t>is filtered</w:t>
-      </w:r>
-      <w:proofErr w:type="gramEnd"/>
-      <w:r>
-        <w:rPr>
-          <w:rFonts w:ascii="Times New Roman" w:hAnsi="Times New Roman" w:cs="Times New Roman"/>
-          <w:sz w:val="24"/>
-          <w:szCs w:val="24"/>
-        </w:rPr>
-        <w:t xml:space="preserve"> on Handedness, which keeps B, L and R.</w:t>
-      </w:r>
-    </w:p>
-    <w:p>
-      <w:pPr>
-        <w:rPr>
-          <w:rFonts w:ascii="Times New Roman" w:hAnsi="Times New Roman" w:cs="Times New Roman"/>
-          <w:sz w:val="24"/>
-          <w:szCs w:val="24"/>
-        </w:rPr>
-      </w:pPr>
-    </w:p>
-    <w:p>
-      <w:pPr>
-        <w:rPr>
-          <w:rFonts w:ascii="Times New Roman" w:hAnsi="Times New Roman" w:cs="Times New Roman"/>
-          <w:sz w:val="24"/>
-          <w:szCs w:val="24"/>
-        </w:rPr>
-      </w:pPr>
-      <w:r>
-        <w:rPr>
-          <w:rFonts w:ascii="Times New Roman" w:hAnsi="Times New Roman" w:cs="Times New Roman"/>
-          <w:sz w:val="24"/>
-          <w:szCs w:val="24"/>
-        </w:rPr>
-        <w:t>Figure 3: Players who scored highest home runs with weight and height category</w:t>
-      </w:r>
-    </w:p>
-    <w:p>
-      <w:pPr>
-        <w:rPr>
-          <w:rFonts w:ascii="Times New Roman" w:hAnsi="Times New Roman" w:cs="Times New Roman"/>
-          <w:sz w:val="24"/>
-          <w:szCs w:val="24"/>
-        </w:rPr>
-      </w:pPr>
-      <w:r>
-        <w:rPr>
-          <w:rFonts w:ascii="Times New Roman" w:hAnsi="Times New Roman" w:cs="Times New Roman"/>
-          <w:sz w:val="24"/>
-          <w:szCs w:val="24"/>
-        </w:rPr>
-        <w:t xml:space="preserve">Sum of Home Runs for each Weight broken down by Name and Height.  Color shows details about Handedness. The data </w:t>
-      </w:r>
-      <w:proofErr w:type="gramStart"/>
-      <w:r>
-        <w:rPr>
-          <w:rFonts w:ascii="Times New Roman" w:hAnsi="Times New Roman" w:cs="Times New Roman"/>
-          <w:sz w:val="24"/>
-          <w:szCs w:val="24"/>
-        </w:rPr>
-        <w:t>is filtered</w:t>
-      </w:r>
-      <w:proofErr w:type="gramEnd"/>
-      <w:r>
-        <w:rPr>
-          <w:rFonts w:ascii="Times New Roman" w:hAnsi="Times New Roman" w:cs="Times New Roman"/>
-          <w:sz w:val="24"/>
-          <w:szCs w:val="24"/>
-        </w:rPr>
-        <w:t xml:space="preserve"> on average of Home Runs, which includes values greater than or equal to 350. The view </w:t>
-      </w:r>
-      <w:proofErr w:type="gramStart"/>
-      <w:r>
-        <w:rPr>
-          <w:rFonts w:ascii="Times New Roman" w:hAnsi="Times New Roman" w:cs="Times New Roman"/>
-          <w:sz w:val="24"/>
-          <w:szCs w:val="24"/>
-        </w:rPr>
-        <w:t>is filtered</w:t>
-      </w:r>
-      <w:proofErr w:type="gramEnd"/>
-      <w:r>
-        <w:rPr>
-          <w:rFonts w:ascii="Times New Roman" w:hAnsi="Times New Roman" w:cs="Times New Roman"/>
-          <w:sz w:val="24"/>
-          <w:szCs w:val="24"/>
-        </w:rPr>
-        <w:t xml:space="preserve"> on Handedness, which keeps B, L and R.</w:t>
-      </w:r>
-    </w:p>
-    <w:p>
-      <w:pPr>
-        <w:rPr>
-          <w:rFonts w:ascii="Times New Roman" w:hAnsi="Times New Roman" w:cs="Times New Roman"/>
-          <w:sz w:val="24"/>
-          <w:szCs w:val="24"/>
-        </w:rPr>
-      </w:pPr>
-    </w:p>
-    <w:p>
-      <w:pPr>
-        <w:rPr>
-          <w:rFonts w:ascii="Times New Roman" w:hAnsi="Times New Roman" w:cs="Times New Roman"/>
-          <w:sz w:val="24"/>
-          <w:szCs w:val="24"/>
-        </w:rPr>
-      </w:pPr>
-      <w:r>
-        <w:rPr>
-          <w:rFonts w:ascii="Times New Roman" w:hAnsi="Times New Roman" w:cs="Times New Roman"/>
-          <w:sz w:val="24"/>
-          <w:szCs w:val="24"/>
-        </w:rPr>
-        <w:t>Fig 4: Average home runs vs height and weight</w:t>
-      </w:r>
-    </w:p>
-    <w:p>
-      <w:pPr>
-        <w:rPr>
-          <w:rFonts w:ascii="Times New Roman" w:hAnsi="Times New Roman" w:cs="Times New Roman"/>
-          <w:sz w:val="24"/>
-          <w:szCs w:val="24"/>
-        </w:rPr>
-      </w:pPr>
-      <w:proofErr w:type="gramStart"/>
-      <w:r>
-        <w:rPr>
-          <w:rFonts w:ascii="Times New Roman" w:hAnsi="Times New Roman" w:cs="Times New Roman"/>
-          <w:sz w:val="24"/>
-          <w:szCs w:val="24"/>
-        </w:rPr>
-        <w:t>Height and Weight vs. Average home runs broken down by Handedness.</w:t>
-      </w:r>
-      <w:proofErr w:type="gramEnd"/>
-      <w:r>
-        <w:rPr>
-          <w:rFonts w:ascii="Times New Roman" w:hAnsi="Times New Roman" w:cs="Times New Roman"/>
-          <w:sz w:val="24"/>
-          <w:szCs w:val="24"/>
-        </w:rPr>
-        <w:t xml:space="preserve">  Color shows details about Handedness. The view </w:t>
-      </w:r>
-      <w:proofErr w:type="gramStart"/>
-      <w:r>
-        <w:rPr>
-          <w:rFonts w:ascii="Times New Roman" w:hAnsi="Times New Roman" w:cs="Times New Roman"/>
-          <w:sz w:val="24"/>
-          <w:szCs w:val="24"/>
-        </w:rPr>
-        <w:t>is filtered</w:t>
-      </w:r>
-      <w:proofErr w:type="gramEnd"/>
-      <w:r>
-        <w:rPr>
-          <w:rFonts w:ascii="Times New Roman" w:hAnsi="Times New Roman" w:cs="Times New Roman"/>
-          <w:sz w:val="24"/>
-          <w:szCs w:val="24"/>
-        </w:rPr>
-        <w:t xml:space="preserve"> on Average home runs and Handedness. The Average home runs filter includes values greater than or equal to 0.0001. The Handedness filter keeps B, L and R.</w:t>
-      </w:r>
-    </w:p>
-    <w:p>
-      <w:pPr>
-        <w:rPr>
-          <w:rFonts w:ascii="Times New Roman" w:hAnsi="Times New Roman" w:cs="Times New Roman"/>
-          <w:sz w:val="24"/>
-          <w:szCs w:val="24"/>
-        </w:rPr>
-      </w:pPr>
-    </w:p>
-    <w:p>
-      <w:pPr>
-        <w:rPr>
-          <w:rFonts w:ascii="Times New Roman" w:hAnsi="Times New Roman" w:cs="Times New Roman"/>
-          <w:sz w:val="24"/>
-          <w:szCs w:val="24"/>
-        </w:rPr>
-      </w:pPr>
-    </w:p>
-    <w:p>
-      <w:pPr>
-        <w:rPr>
-          <w:rFonts w:ascii="Times New Roman" w:hAnsi="Times New Roman" w:cs="Times New Roman"/>
-          <w:sz w:val="24"/>
-          <w:szCs w:val="24"/>
-        </w:rPr>
-      </w:pPr>
-      <w:r>
-        <w:rPr>
-          <w:rFonts w:ascii="Times New Roman" w:hAnsi="Times New Roman" w:cs="Times New Roman"/>
-          <w:sz w:val="24"/>
-          <w:szCs w:val="24"/>
-        </w:rPr>
-        <w:t>Feedback</w:t>
-      </w:r>
     </w:p>
     <w:sectPr>
       <w:pgSz w:w="12240" w:h="15840"/>

</xml_diff>